<commit_message>
New build and update of Regador_wifi_MQTT.docx file
</commit_message>
<xml_diff>
--- a/Regador_WiFi_MQTT.docx
+++ b/Regador_WiFi_MQTT.docx
@@ -28,100 +28,20 @@
         <w:t>o</w:t>
       </w:r>
       <w:r>
+        <w:t xml:space="preserve"> Free RTOS ( Real Time Operating System) e conectividade IOT (Internet of Things).</w:t>
+      </w:r>
+      <w:r>
+        <w:tab/>
+      </w:r>
+    </w:p>
+    <w:p>
+      <w:r>
+        <w:tab/>
+        <w:t>Foi desenvolvido um regador automatizado, com interface de comunicação via Wi-fi, utilizando o protocolo MQTT (Message Queue Telemetry Transport)</w:t>
+      </w:r>
+      <w:r>
         <w:t xml:space="preserve"> </w:t>
       </w:r>
-      <w:proofErr w:type="spellStart"/>
-      <w:r>
-        <w:t>Free</w:t>
-      </w:r>
-      <w:proofErr w:type="spellEnd"/>
-      <w:r>
-        <w:t xml:space="preserve"> RTOS </w:t>
-      </w:r>
-      <w:proofErr w:type="gramStart"/>
-      <w:r>
-        <w:t>( Real</w:t>
-      </w:r>
-      <w:proofErr w:type="gramEnd"/>
-      <w:r>
-        <w:t xml:space="preserve"> Time </w:t>
-      </w:r>
-      <w:proofErr w:type="spellStart"/>
-      <w:r>
-        <w:t>Operating</w:t>
-      </w:r>
-      <w:proofErr w:type="spellEnd"/>
-      <w:r>
-        <w:t xml:space="preserve"> System) e conectividade IOT (Internet </w:t>
-      </w:r>
-      <w:proofErr w:type="spellStart"/>
-      <w:r>
-        <w:t>of</w:t>
-      </w:r>
-      <w:proofErr w:type="spellEnd"/>
-      <w:r>
-        <w:t xml:space="preserve"> </w:t>
-      </w:r>
-      <w:proofErr w:type="spellStart"/>
-      <w:r>
-        <w:t>Things</w:t>
-      </w:r>
-      <w:proofErr w:type="spellEnd"/>
-      <w:r>
-        <w:t>).</w:t>
-      </w:r>
-      <w:r>
-        <w:tab/>
-      </w:r>
-    </w:p>
-    <w:p>
-      <w:r>
-        <w:tab/>
-        <w:t xml:space="preserve">Foi desenvolvido um regador automatizado, com interface de comunicação via </w:t>
-      </w:r>
-      <w:proofErr w:type="spellStart"/>
-      <w:r>
-        <w:t>Wi-fi</w:t>
-      </w:r>
-      <w:proofErr w:type="spellEnd"/>
-      <w:r>
-        <w:t>, utilizando o protocolo MQTT (</w:t>
-      </w:r>
-      <w:proofErr w:type="spellStart"/>
-      <w:r>
-        <w:t>Message</w:t>
-      </w:r>
-      <w:proofErr w:type="spellEnd"/>
-      <w:r>
-        <w:t xml:space="preserve"> </w:t>
-      </w:r>
-      <w:proofErr w:type="spellStart"/>
-      <w:r>
-        <w:t>Queue</w:t>
-      </w:r>
-      <w:proofErr w:type="spellEnd"/>
-      <w:r>
-        <w:t xml:space="preserve"> </w:t>
-      </w:r>
-      <w:proofErr w:type="spellStart"/>
-      <w:r>
-        <w:t>Telemetry</w:t>
-      </w:r>
-      <w:proofErr w:type="spellEnd"/>
-      <w:r>
-        <w:t xml:space="preserve"> </w:t>
-      </w:r>
-      <w:proofErr w:type="spellStart"/>
-      <w:r>
-        <w:t>Transport</w:t>
-      </w:r>
-      <w:proofErr w:type="spellEnd"/>
-      <w:r>
-        <w:t>)</w:t>
-      </w:r>
-      <w:r>
-        <w:t xml:space="preserve"> </w:t>
-      </w:r>
       <w:r>
         <w:t>para envio de informações para uma plataforma IOT.</w:t>
       </w:r>
@@ -129,15 +49,7 @@
     <w:p>
       <w:r>
         <w:tab/>
-        <w:t xml:space="preserve">O trabalho conta também com o fluxo de tarefas no sistema operacional, utilizando os conceitos de </w:t>
-      </w:r>
-      <w:proofErr w:type="spellStart"/>
-      <w:r>
-        <w:t>tasks</w:t>
-      </w:r>
-      <w:proofErr w:type="spellEnd"/>
-      <w:r>
-        <w:t xml:space="preserve">, semáforos e filas, além de sensores de monitoramento de umidade e </w:t>
+        <w:t xml:space="preserve">O trabalho conta também com o fluxo de tarefas no sistema operacional, utilizando os conceitos de tasks, semáforos e filas, além de sensores de monitoramento de umidade e </w:t>
       </w:r>
       <w:r>
         <w:t>ligação do regador.</w:t>
@@ -161,31 +73,7 @@
     <w:p>
       <w:r>
         <w:tab/>
-        <w:t xml:space="preserve">Palavras-chave: Regador, </w:t>
-      </w:r>
-      <w:proofErr w:type="spellStart"/>
-      <w:r>
-        <w:t>IoT</w:t>
-      </w:r>
-      <w:proofErr w:type="spellEnd"/>
-      <w:r>
-        <w:t xml:space="preserve">, ESP32, MQTT, </w:t>
-      </w:r>
-      <w:proofErr w:type="spellStart"/>
-      <w:r>
-        <w:t>Free</w:t>
-      </w:r>
-      <w:proofErr w:type="spellEnd"/>
-      <w:r>
-        <w:t xml:space="preserve">-RTOS, </w:t>
-      </w:r>
-      <w:proofErr w:type="spellStart"/>
-      <w:r>
-        <w:t>Wi-fi</w:t>
-      </w:r>
-      <w:proofErr w:type="spellEnd"/>
-      <w:r>
-        <w:t>, Monitoramento</w:t>
+        <w:t>Palavras-chave: Regador, IoT, ESP32, MQTT, Free-RTOS, Wi-fi, Monitoramento</w:t>
       </w:r>
     </w:p>
     <w:p>
@@ -466,7 +354,6 @@
         </w:rPr>
         <w:t xml:space="preserve"> </w:t>
       </w:r>
-      <w:proofErr w:type="gramStart"/>
       <w:r>
         <w:rPr>
           <w:rFonts w:ascii="Arial" w:hAnsi="Arial" w:cs="Arial"/>
@@ -489,16 +376,7 @@
           <w:sz w:val="24"/>
           <w:szCs w:val="24"/>
         </w:rPr>
-        <w:t>ambém</w:t>
-      </w:r>
-      <w:proofErr w:type="gramEnd"/>
-      <w:r>
-        <w:rPr>
-          <w:rFonts w:ascii="Arial" w:hAnsi="Arial" w:cs="Arial"/>
-          <w:sz w:val="24"/>
-          <w:szCs w:val="24"/>
-        </w:rPr>
-        <w:t xml:space="preserve"> está presente no meio urbano, em jardins públicos e privados, campos de futebol, hortas e pomares.</w:t>
+        <w:t>ambém está presente no meio urbano, em jardins públicos e privados, campos de futebol, hortas e pomares.</w:t>
       </w:r>
     </w:p>
     <w:p>
@@ -614,25 +492,7 @@
           <w:sz w:val="24"/>
           <w:szCs w:val="24"/>
         </w:rPr>
-        <w:t xml:space="preserve">comunica com um broker MQTT através da rede </w:t>
-      </w:r>
-      <w:proofErr w:type="spellStart"/>
-      <w:r>
-        <w:rPr>
-          <w:rFonts w:ascii="Arial" w:hAnsi="Arial" w:cs="Arial"/>
-          <w:sz w:val="24"/>
-          <w:szCs w:val="24"/>
-        </w:rPr>
-        <w:t>Wi-fi</w:t>
-      </w:r>
-      <w:proofErr w:type="spellEnd"/>
-      <w:r>
-        <w:rPr>
-          <w:rFonts w:ascii="Arial" w:hAnsi="Arial" w:cs="Arial"/>
-          <w:sz w:val="24"/>
-          <w:szCs w:val="24"/>
-        </w:rPr>
-        <w:t>, utilizando placa de</w:t>
+        <w:t>comunica com um broker MQTT através da rede Wi-fi, utilizando placa de</w:t>
       </w:r>
       <w:r>
         <w:rPr>
@@ -1037,18 +897,8 @@
           <w:szCs w:val="24"/>
         </w:rPr>
         <w:tab/>
-        <w:t xml:space="preserve">ESP-IDF ou VS </w:t>
-      </w:r>
-      <w:proofErr w:type="spellStart"/>
-      <w:r>
-        <w:rPr>
-          <w:rFonts w:ascii="Arial" w:hAnsi="Arial" w:cs="Arial"/>
-          <w:sz w:val="24"/>
-          <w:szCs w:val="24"/>
-        </w:rPr>
-        <w:t>Code</w:t>
-      </w:r>
-      <w:proofErr w:type="spellEnd"/>
+        <w:t>ESP-IDF ou VS Code</w:t>
+      </w:r>
     </w:p>
     <w:p>
       <w:pPr>
@@ -1195,25 +1045,7 @@
           <w:szCs w:val="24"/>
         </w:rPr>
         <w:tab/>
-        <w:t xml:space="preserve">Desenvolvido por volta de 2003, o </w:t>
-      </w:r>
-      <w:proofErr w:type="spellStart"/>
-      <w:r>
-        <w:rPr>
-          <w:rFonts w:ascii="Arial" w:hAnsi="Arial" w:cs="Arial"/>
-          <w:sz w:val="24"/>
-          <w:szCs w:val="24"/>
-        </w:rPr>
-        <w:t>Free</w:t>
-      </w:r>
-      <w:proofErr w:type="spellEnd"/>
-      <w:r>
-        <w:rPr>
-          <w:rFonts w:ascii="Arial" w:hAnsi="Arial" w:cs="Arial"/>
-          <w:sz w:val="24"/>
-          <w:szCs w:val="24"/>
-        </w:rPr>
-        <w:t xml:space="preserve">-RTOS é hoje um dos principais sistemas operacionais para microprocessadores e microcontroladores. Por </w:t>
+        <w:t xml:space="preserve">Desenvolvido por volta de 2003, o Free-RTOS é hoje um dos principais sistemas operacionais para microprocessadores e microcontroladores. Por </w:t>
       </w:r>
       <w:r>
         <w:rPr>
@@ -1263,61 +1095,25 @@
           <w:szCs w:val="24"/>
         </w:rPr>
         <w:tab/>
-        <w:t xml:space="preserve">Uma das principais características deste sistema operacional é seu diagrama de estados, controlado pelo </w:t>
-      </w:r>
-      <w:proofErr w:type="spellStart"/>
-      <w:r>
-        <w:rPr>
-          <w:rFonts w:ascii="Arial" w:hAnsi="Arial" w:cs="Arial"/>
-          <w:sz w:val="24"/>
-          <w:szCs w:val="24"/>
-        </w:rPr>
-        <w:t>agendador</w:t>
-      </w:r>
-      <w:proofErr w:type="spellEnd"/>
-      <w:r>
-        <w:rPr>
-          <w:rFonts w:ascii="Arial" w:hAnsi="Arial" w:cs="Arial"/>
-          <w:sz w:val="24"/>
-          <w:szCs w:val="24"/>
-        </w:rPr>
-        <w:t xml:space="preserve"> de tarefas.</w:t>
-      </w:r>
-    </w:p>
-    <w:p>
-      <w:pPr>
-        <w:rPr>
-          <w:rFonts w:ascii="Arial" w:hAnsi="Arial" w:cs="Arial"/>
-          <w:sz w:val="24"/>
-          <w:szCs w:val="24"/>
-        </w:rPr>
-      </w:pPr>
-      <w:r>
-        <w:rPr>
-          <w:rFonts w:ascii="Arial" w:hAnsi="Arial" w:cs="Arial"/>
-          <w:sz w:val="24"/>
-          <w:szCs w:val="24"/>
-        </w:rPr>
-        <w:tab/>
-        <w:t xml:space="preserve">O </w:t>
-      </w:r>
-      <w:proofErr w:type="spellStart"/>
-      <w:r>
-        <w:rPr>
-          <w:rFonts w:ascii="Arial" w:hAnsi="Arial" w:cs="Arial"/>
-          <w:sz w:val="24"/>
-          <w:szCs w:val="24"/>
-        </w:rPr>
-        <w:t>agendador</w:t>
-      </w:r>
-      <w:proofErr w:type="spellEnd"/>
-      <w:r>
-        <w:rPr>
-          <w:rFonts w:ascii="Arial" w:hAnsi="Arial" w:cs="Arial"/>
-          <w:sz w:val="24"/>
-          <w:szCs w:val="24"/>
-        </w:rPr>
-        <w:t xml:space="preserve"> de tarefas, ou escalonador, decide qual tarefa será executada, examinando a prioridade que foi atribuída a cada uma.</w:t>
+        <w:t>Uma das principais características deste sistema operacional é seu diagrama de estados, controlado pelo agendador de tarefas.</w:t>
+      </w:r>
+    </w:p>
+    <w:p>
+      <w:pPr>
+        <w:rPr>
+          <w:rFonts w:ascii="Arial" w:hAnsi="Arial" w:cs="Arial"/>
+          <w:sz w:val="24"/>
+          <w:szCs w:val="24"/>
+        </w:rPr>
+      </w:pPr>
+      <w:r>
+        <w:rPr>
+          <w:rFonts w:ascii="Arial" w:hAnsi="Arial" w:cs="Arial"/>
+          <w:sz w:val="24"/>
+          <w:szCs w:val="24"/>
+        </w:rPr>
+        <w:tab/>
+        <w:t>O agendador de tarefas, ou escalonador, decide qual tarefa será executada, examinando a prioridade que foi atribuída a cada uma.</w:t>
       </w:r>
     </w:p>
     <w:p>
@@ -1350,25 +1146,7 @@
           <w:sz w:val="24"/>
           <w:szCs w:val="24"/>
         </w:rPr>
-        <w:t xml:space="preserve"> imagem a seguir mostra como funciona o fluxo de tarefas no </w:t>
-      </w:r>
-      <w:proofErr w:type="spellStart"/>
-      <w:r>
-        <w:rPr>
-          <w:rFonts w:ascii="Arial" w:hAnsi="Arial" w:cs="Arial"/>
-          <w:sz w:val="24"/>
-          <w:szCs w:val="24"/>
-        </w:rPr>
-        <w:t>Free</w:t>
-      </w:r>
-      <w:proofErr w:type="spellEnd"/>
-      <w:r>
-        <w:rPr>
-          <w:rFonts w:ascii="Arial" w:hAnsi="Arial" w:cs="Arial"/>
-          <w:sz w:val="24"/>
-          <w:szCs w:val="24"/>
-        </w:rPr>
-        <w:t>-RTOS.</w:t>
+        <w:t xml:space="preserve"> imagem a seguir mostra como funciona o fluxo de tarefas no Free-RTOS.</w:t>
       </w:r>
     </w:p>
     <w:p>
@@ -1413,7 +1191,7 @@
                     </pic:cNvPicPr>
                   </pic:nvPicPr>
                   <pic:blipFill>
-                    <a:blip r:embed="rId5">
+                    <a:blip r:embed="rId6">
                       <a:extLst>
                         <a:ext uri="{28A0092B-C50C-407E-A947-70E740481C1C}">
                           <a14:useLocalDpi xmlns:a14="http://schemas.microsoft.com/office/drawing/2010/main" val="0"/>
@@ -1533,7 +1311,6 @@
           <w:szCs w:val="24"/>
         </w:rPr>
       </w:pPr>
-      <w:proofErr w:type="spellStart"/>
       <w:r>
         <w:rPr>
           <w:rFonts w:ascii="Arial" w:hAnsi="Arial" w:cs="Arial"/>
@@ -1542,7 +1319,6 @@
         </w:rPr>
         <w:t>Ready</w:t>
       </w:r>
-      <w:proofErr w:type="spellEnd"/>
       <w:r>
         <w:rPr>
           <w:rFonts w:ascii="Arial" w:hAnsi="Arial" w:cs="Arial"/>
@@ -1639,7 +1415,6 @@
           <w:szCs w:val="24"/>
         </w:rPr>
       </w:pPr>
-      <w:proofErr w:type="spellStart"/>
       <w:r>
         <w:rPr>
           <w:rFonts w:ascii="Arial" w:hAnsi="Arial" w:cs="Arial"/>
@@ -1648,32 +1423,13 @@
         </w:rPr>
         <w:t>Blocked</w:t>
       </w:r>
-      <w:proofErr w:type="spellEnd"/>
-      <w:r>
-        <w:rPr>
-          <w:rFonts w:ascii="Arial" w:hAnsi="Arial" w:cs="Arial"/>
-          <w:sz w:val="24"/>
-          <w:szCs w:val="24"/>
-        </w:rPr>
-        <w:t xml:space="preserve"> – Quando a tarefa está esperando um evento externo ou em modo de espera, </w:t>
-      </w:r>
-      <w:proofErr w:type="spellStart"/>
-      <w:r>
-        <w:rPr>
-          <w:rFonts w:ascii="Arial" w:hAnsi="Arial" w:cs="Arial"/>
-          <w:sz w:val="24"/>
-          <w:szCs w:val="24"/>
-        </w:rPr>
-        <w:t>iniciaod</w:t>
-      </w:r>
-      <w:proofErr w:type="spellEnd"/>
-      <w:r>
-        <w:rPr>
-          <w:rFonts w:ascii="Arial" w:hAnsi="Arial" w:cs="Arial"/>
-          <w:sz w:val="24"/>
-          <w:szCs w:val="24"/>
-        </w:rPr>
-        <w:t xml:space="preserve"> por um temporizador. Tarefas no estado de bloqueio normalmente tem um período de timeout, e são desbloqueadas depois desse período. Não podem ser selecionadas para entrar no estado de “Running”</w:t>
+      <w:r>
+        <w:rPr>
+          <w:rFonts w:ascii="Arial" w:hAnsi="Arial" w:cs="Arial"/>
+          <w:sz w:val="24"/>
+          <w:szCs w:val="24"/>
+        </w:rPr>
+        <w:t xml:space="preserve"> – Quando a tarefa está esperando um evento externo ou em modo de espera, iniciaod por um temporizador. Tarefas no estado de bloqueio normalmente tem um período de timeout, e são desbloqueadas depois desse período. Não podem ser selecionadas para entrar no estado de “Running”</w:t>
       </w:r>
       <w:r>
         <w:rPr>
@@ -1707,7 +1463,6 @@
           <w:szCs w:val="24"/>
         </w:rPr>
       </w:pPr>
-      <w:proofErr w:type="spellStart"/>
       <w:r>
         <w:rPr>
           <w:rFonts w:ascii="Arial" w:hAnsi="Arial" w:cs="Arial"/>
@@ -1716,7 +1471,6 @@
         </w:rPr>
         <w:t>Suspended</w:t>
       </w:r>
-      <w:proofErr w:type="spellEnd"/>
       <w:r>
         <w:rPr>
           <w:rFonts w:ascii="Arial" w:hAnsi="Arial" w:cs="Arial"/>
@@ -1731,35 +1485,7 @@
           <w:sz w:val="24"/>
           <w:szCs w:val="24"/>
         </w:rPr>
-        <w:t xml:space="preserve"> como </w:t>
-      </w:r>
-      <w:proofErr w:type="spellStart"/>
-      <w:proofErr w:type="gramStart"/>
-      <w:r>
-        <w:rPr>
-          <w:rFonts w:ascii="Arial" w:hAnsi="Arial" w:cs="Arial"/>
-          <w:sz w:val="24"/>
-          <w:szCs w:val="24"/>
-        </w:rPr>
-        <w:t>vTaskSuspend</w:t>
-      </w:r>
-      <w:proofErr w:type="spellEnd"/>
-      <w:r>
-        <w:rPr>
-          <w:rFonts w:ascii="Arial" w:hAnsi="Arial" w:cs="Arial"/>
-          <w:sz w:val="24"/>
-          <w:szCs w:val="24"/>
-        </w:rPr>
-        <w:t>(</w:t>
-      </w:r>
-      <w:proofErr w:type="gramEnd"/>
-      <w:r>
-        <w:rPr>
-          <w:rFonts w:ascii="Arial" w:hAnsi="Arial" w:cs="Arial"/>
-          <w:sz w:val="24"/>
-          <w:szCs w:val="24"/>
-        </w:rPr>
-        <w:t>)</w:t>
+        <w:t xml:space="preserve"> como vTaskSuspend()</w:t>
       </w:r>
       <w:r>
         <w:rPr>
@@ -1784,35 +1510,7 @@
           <w:sz w:val="24"/>
           <w:szCs w:val="24"/>
         </w:rPr>
-        <w:t xml:space="preserve">Estas tarefas neste estado não tem um tempo para expirar, saindo do estado somente com o comando </w:t>
-      </w:r>
-      <w:proofErr w:type="spellStart"/>
-      <w:proofErr w:type="gramStart"/>
-      <w:r>
-        <w:rPr>
-          <w:rFonts w:ascii="Arial" w:hAnsi="Arial" w:cs="Arial"/>
-          <w:sz w:val="24"/>
-          <w:szCs w:val="24"/>
-        </w:rPr>
-        <w:t>vTaskResume</w:t>
-      </w:r>
-      <w:proofErr w:type="spellEnd"/>
-      <w:r>
-        <w:rPr>
-          <w:rFonts w:ascii="Arial" w:hAnsi="Arial" w:cs="Arial"/>
-          <w:sz w:val="24"/>
-          <w:szCs w:val="24"/>
-        </w:rPr>
-        <w:t>(</w:t>
-      </w:r>
-      <w:proofErr w:type="gramEnd"/>
-      <w:r>
-        <w:rPr>
-          <w:rFonts w:ascii="Arial" w:hAnsi="Arial" w:cs="Arial"/>
-          <w:sz w:val="24"/>
-          <w:szCs w:val="24"/>
-        </w:rPr>
-        <w:t>)</w:t>
+        <w:t>Estas tarefas neste estado não tem um tempo para expirar, saindo do estado somente com o comando vTaskResume()</w:t>
       </w:r>
     </w:p>
     <w:p>
@@ -1858,71 +1556,25 @@
         </w:rPr>
         <w:lastRenderedPageBreak/>
         <w:tab/>
-        <w:t xml:space="preserve">são criadas outras tarefas com prioridade mais alta, o que garante que </w:t>
-      </w:r>
-      <w:proofErr w:type="spellStart"/>
-      <w:r>
-        <w:rPr>
-          <w:rFonts w:ascii="Arial" w:hAnsi="Arial" w:cs="Arial"/>
-          <w:sz w:val="24"/>
-          <w:szCs w:val="24"/>
-        </w:rPr>
-        <w:t>ea</w:t>
-      </w:r>
-      <w:proofErr w:type="spellEnd"/>
-      <w:r>
-        <w:rPr>
-          <w:rFonts w:ascii="Arial" w:hAnsi="Arial" w:cs="Arial"/>
-          <w:sz w:val="24"/>
-          <w:szCs w:val="24"/>
-        </w:rPr>
-        <w:t xml:space="preserve"> só será executada uma vez.</w:t>
-      </w:r>
-    </w:p>
-    <w:p>
-      <w:pPr>
-        <w:rPr>
-          <w:rFonts w:ascii="Arial" w:hAnsi="Arial" w:cs="Arial"/>
-          <w:sz w:val="24"/>
-          <w:szCs w:val="24"/>
-        </w:rPr>
-      </w:pPr>
-      <w:r>
-        <w:rPr>
-          <w:rFonts w:ascii="Arial" w:hAnsi="Arial" w:cs="Arial"/>
-          <w:sz w:val="24"/>
-          <w:szCs w:val="24"/>
-        </w:rPr>
-        <w:tab/>
-        <w:t xml:space="preserve">Cada tarefa criada já entra em execução automaticamente e é importante equilibrar as prioridades entre as tarefas para que </w:t>
-      </w:r>
-      <w:proofErr w:type="gramStart"/>
-      <w:r>
-        <w:rPr>
-          <w:rFonts w:ascii="Arial" w:hAnsi="Arial" w:cs="Arial"/>
-          <w:sz w:val="24"/>
-          <w:szCs w:val="24"/>
-        </w:rPr>
-        <w:t xml:space="preserve">os recursos </w:t>
-      </w:r>
-      <w:proofErr w:type="spellStart"/>
-      <w:r>
-        <w:rPr>
-          <w:rFonts w:ascii="Arial" w:hAnsi="Arial" w:cs="Arial"/>
-          <w:sz w:val="24"/>
-          <w:szCs w:val="24"/>
-        </w:rPr>
-        <w:t>seja</w:t>
-      </w:r>
-      <w:proofErr w:type="spellEnd"/>
-      <w:proofErr w:type="gramEnd"/>
-      <w:r>
-        <w:rPr>
-          <w:rFonts w:ascii="Arial" w:hAnsi="Arial" w:cs="Arial"/>
-          <w:sz w:val="24"/>
-          <w:szCs w:val="24"/>
-        </w:rPr>
-        <w:t xml:space="preserve"> distribuídos entre elas de acordo com</w:t>
+        <w:t>são criadas outras tarefas com prioridade mais alta, o que garante que ea só será executada uma vez.</w:t>
+      </w:r>
+    </w:p>
+    <w:p>
+      <w:pPr>
+        <w:rPr>
+          <w:rFonts w:ascii="Arial" w:hAnsi="Arial" w:cs="Arial"/>
+          <w:sz w:val="24"/>
+          <w:szCs w:val="24"/>
+        </w:rPr>
+      </w:pPr>
+      <w:r>
+        <w:rPr>
+          <w:rFonts w:ascii="Arial" w:hAnsi="Arial" w:cs="Arial"/>
+          <w:sz w:val="24"/>
+          <w:szCs w:val="24"/>
+        </w:rPr>
+        <w:tab/>
+        <w:t>Cada tarefa criada já entra em execução automaticamente e é importante equilibrar as prioridades entre as tarefas para que os recursos seja distribuídos entre elas de acordo com</w:t>
       </w:r>
     </w:p>
     <w:p>
@@ -1958,483 +1610,294 @@
           <w:szCs w:val="24"/>
         </w:rPr>
         <w:tab/>
-        <w:t xml:space="preserve">Uma simples inserção de atraso dentro da tarefa é importante para que o </w:t>
-      </w:r>
-      <w:proofErr w:type="spellStart"/>
-      <w:r>
-        <w:rPr>
-          <w:rFonts w:ascii="Arial" w:hAnsi="Arial" w:cs="Arial"/>
-          <w:sz w:val="24"/>
-          <w:szCs w:val="24"/>
-        </w:rPr>
-        <w:t>agendadorde</w:t>
-      </w:r>
-      <w:proofErr w:type="spellEnd"/>
-      <w:r>
-        <w:rPr>
-          <w:rFonts w:ascii="Arial" w:hAnsi="Arial" w:cs="Arial"/>
-          <w:sz w:val="24"/>
-          <w:szCs w:val="24"/>
-        </w:rPr>
-        <w:t xml:space="preserve"> tarefas a coloque em bloqueio por aquele período, possibilitando a chamada de outras tarefas e evitando a monopolização dos recursos para </w:t>
-      </w:r>
-      <w:proofErr w:type="spellStart"/>
-      <w:r>
-        <w:rPr>
-          <w:rFonts w:ascii="Arial" w:hAnsi="Arial" w:cs="Arial"/>
-          <w:sz w:val="24"/>
-          <w:szCs w:val="24"/>
-        </w:rPr>
-        <w:t>umaúnica</w:t>
-      </w:r>
-      <w:proofErr w:type="spellEnd"/>
-      <w:r>
-        <w:rPr>
-          <w:rFonts w:ascii="Arial" w:hAnsi="Arial" w:cs="Arial"/>
-          <w:sz w:val="24"/>
-          <w:szCs w:val="24"/>
-        </w:rPr>
-        <w:t xml:space="preserve"> tarefa.</w:t>
-      </w:r>
-    </w:p>
-    <w:p>
-      <w:pPr>
-        <w:rPr>
-          <w:rFonts w:ascii="Arial" w:hAnsi="Arial" w:cs="Arial"/>
-          <w:sz w:val="24"/>
-          <w:szCs w:val="24"/>
-        </w:rPr>
-      </w:pPr>
-      <w:r>
-        <w:rPr>
-          <w:rFonts w:ascii="Arial" w:hAnsi="Arial" w:cs="Arial"/>
-          <w:sz w:val="24"/>
-          <w:szCs w:val="24"/>
-        </w:rPr>
-        <w:tab/>
-      </w:r>
-    </w:p>
-    <w:p>
-      <w:pPr>
-        <w:rPr>
-          <w:rFonts w:ascii="Arial" w:hAnsi="Arial" w:cs="Arial"/>
-          <w:sz w:val="24"/>
-          <w:szCs w:val="24"/>
-        </w:rPr>
-      </w:pPr>
-      <w:r>
-        <w:rPr>
-          <w:rFonts w:ascii="Arial" w:hAnsi="Arial" w:cs="Arial"/>
-          <w:sz w:val="24"/>
-          <w:szCs w:val="24"/>
-        </w:rPr>
-        <w:tab/>
-        <w:t xml:space="preserve">O FREE-RTOS possui uma infinidade de </w:t>
-      </w:r>
-      <w:proofErr w:type="spellStart"/>
-      <w:r>
-        <w:rPr>
-          <w:rFonts w:ascii="Arial" w:hAnsi="Arial" w:cs="Arial"/>
-          <w:sz w:val="24"/>
-          <w:szCs w:val="24"/>
-        </w:rPr>
-        <w:t>API's</w:t>
-      </w:r>
-      <w:proofErr w:type="spellEnd"/>
-      <w:r>
-        <w:rPr>
-          <w:rFonts w:ascii="Arial" w:hAnsi="Arial" w:cs="Arial"/>
-          <w:sz w:val="24"/>
-          <w:szCs w:val="24"/>
-        </w:rPr>
-        <w:t xml:space="preserve"> que dão um toque especial ao sistema. Algumas das </w:t>
-      </w:r>
-      <w:proofErr w:type="spellStart"/>
-      <w:r>
-        <w:rPr>
-          <w:rFonts w:ascii="Arial" w:hAnsi="Arial" w:cs="Arial"/>
-          <w:sz w:val="24"/>
-          <w:szCs w:val="24"/>
-        </w:rPr>
-        <w:t>API's</w:t>
-      </w:r>
-      <w:proofErr w:type="spellEnd"/>
-      <w:r>
-        <w:rPr>
-          <w:rFonts w:ascii="Arial" w:hAnsi="Arial" w:cs="Arial"/>
-          <w:sz w:val="24"/>
-          <w:szCs w:val="24"/>
-        </w:rPr>
-        <w:t xml:space="preserve"> utilizadas são mostradas a seguir:</w:t>
-      </w:r>
-    </w:p>
-    <w:p>
-      <w:pPr>
-        <w:rPr>
-          <w:rFonts w:ascii="Arial" w:hAnsi="Arial" w:cs="Arial"/>
-          <w:sz w:val="24"/>
-          <w:szCs w:val="24"/>
-        </w:rPr>
-      </w:pPr>
-      <w:r>
-        <w:rPr>
-          <w:rFonts w:ascii="Arial" w:hAnsi="Arial" w:cs="Arial"/>
-          <w:sz w:val="24"/>
-          <w:szCs w:val="24"/>
-        </w:rPr>
-        <w:tab/>
-      </w:r>
-    </w:p>
-    <w:p>
-      <w:pPr>
-        <w:rPr>
-          <w:rFonts w:ascii="Arial" w:hAnsi="Arial" w:cs="Arial"/>
-          <w:sz w:val="24"/>
-          <w:szCs w:val="24"/>
-        </w:rPr>
-      </w:pPr>
-      <w:r>
-        <w:rPr>
-          <w:rFonts w:ascii="Arial" w:hAnsi="Arial" w:cs="Arial"/>
-          <w:sz w:val="24"/>
-          <w:szCs w:val="24"/>
-        </w:rPr>
-        <w:tab/>
-      </w:r>
-      <w:proofErr w:type="spellStart"/>
-      <w:r>
-        <w:rPr>
-          <w:rFonts w:ascii="Arial" w:hAnsi="Arial" w:cs="Arial"/>
-          <w:sz w:val="24"/>
-          <w:szCs w:val="24"/>
-        </w:rPr>
+        <w:t>Uma simples inserção de atraso dentro da tarefa é importante para que o agendadorde tarefas a coloque em bloqueio por aquele período, possibilitando a chamada de outras tarefas e evitando a monopolização dos recursos para umaúnica tarefa.</w:t>
+      </w:r>
+    </w:p>
+    <w:p>
+      <w:pPr>
+        <w:rPr>
+          <w:rFonts w:ascii="Arial" w:hAnsi="Arial" w:cs="Arial"/>
+          <w:sz w:val="24"/>
+          <w:szCs w:val="24"/>
+        </w:rPr>
+      </w:pPr>
+      <w:r>
+        <w:rPr>
+          <w:rFonts w:ascii="Arial" w:hAnsi="Arial" w:cs="Arial"/>
+          <w:sz w:val="24"/>
+          <w:szCs w:val="24"/>
+        </w:rPr>
+        <w:tab/>
+      </w:r>
+    </w:p>
+    <w:p>
+      <w:pPr>
+        <w:rPr>
+          <w:rFonts w:ascii="Arial" w:hAnsi="Arial" w:cs="Arial"/>
+          <w:sz w:val="24"/>
+          <w:szCs w:val="24"/>
+        </w:rPr>
+      </w:pPr>
+      <w:r>
+        <w:rPr>
+          <w:rFonts w:ascii="Arial" w:hAnsi="Arial" w:cs="Arial"/>
+          <w:sz w:val="24"/>
+          <w:szCs w:val="24"/>
+        </w:rPr>
+        <w:tab/>
+        <w:t>O FREE-RTOS possui uma infinidade de API's que dão um toque especial ao sistema. Algumas das API's utilizadas são mostradas a seguir:</w:t>
+      </w:r>
+    </w:p>
+    <w:p>
+      <w:pPr>
+        <w:rPr>
+          <w:rFonts w:ascii="Arial" w:hAnsi="Arial" w:cs="Arial"/>
+          <w:sz w:val="24"/>
+          <w:szCs w:val="24"/>
+        </w:rPr>
+      </w:pPr>
+      <w:r>
+        <w:rPr>
+          <w:rFonts w:ascii="Arial" w:hAnsi="Arial" w:cs="Arial"/>
+          <w:sz w:val="24"/>
+          <w:szCs w:val="24"/>
+        </w:rPr>
+        <w:tab/>
+      </w:r>
+    </w:p>
+    <w:p>
+      <w:pPr>
+        <w:rPr>
+          <w:rFonts w:ascii="Arial" w:hAnsi="Arial" w:cs="Arial"/>
+          <w:sz w:val="24"/>
+          <w:szCs w:val="24"/>
+        </w:rPr>
+      </w:pPr>
+      <w:r>
+        <w:rPr>
+          <w:rFonts w:ascii="Arial" w:hAnsi="Arial" w:cs="Arial"/>
+          <w:sz w:val="24"/>
+          <w:szCs w:val="24"/>
+        </w:rPr>
+        <w:tab/>
         <w:t>xTaskCreate</w:t>
       </w:r>
-      <w:proofErr w:type="spellEnd"/>
-    </w:p>
-    <w:p>
-      <w:pPr>
-        <w:rPr>
-          <w:rFonts w:ascii="Arial" w:hAnsi="Arial" w:cs="Arial"/>
-          <w:sz w:val="24"/>
-          <w:szCs w:val="24"/>
-        </w:rPr>
-      </w:pPr>
-      <w:r>
-        <w:rPr>
-          <w:rFonts w:ascii="Arial" w:hAnsi="Arial" w:cs="Arial"/>
-          <w:sz w:val="24"/>
-          <w:szCs w:val="24"/>
-        </w:rPr>
-        <w:tab/>
-      </w:r>
-      <w:proofErr w:type="spellStart"/>
-      <w:r>
-        <w:rPr>
-          <w:rFonts w:ascii="Arial" w:hAnsi="Arial" w:cs="Arial"/>
-          <w:sz w:val="24"/>
-          <w:szCs w:val="24"/>
-        </w:rPr>
+    </w:p>
+    <w:p>
+      <w:pPr>
+        <w:rPr>
+          <w:rFonts w:ascii="Arial" w:hAnsi="Arial" w:cs="Arial"/>
+          <w:sz w:val="24"/>
+          <w:szCs w:val="24"/>
+        </w:rPr>
+      </w:pPr>
+      <w:r>
+        <w:rPr>
+          <w:rFonts w:ascii="Arial" w:hAnsi="Arial" w:cs="Arial"/>
+          <w:sz w:val="24"/>
+          <w:szCs w:val="24"/>
+        </w:rPr>
+        <w:tab/>
         <w:t>vTaskDelete</w:t>
       </w:r>
-      <w:proofErr w:type="spellEnd"/>
-    </w:p>
-    <w:p>
-      <w:pPr>
-        <w:rPr>
-          <w:rFonts w:ascii="Arial" w:hAnsi="Arial" w:cs="Arial"/>
-          <w:sz w:val="24"/>
-          <w:szCs w:val="24"/>
-        </w:rPr>
-      </w:pPr>
-      <w:r>
-        <w:rPr>
-          <w:rFonts w:ascii="Arial" w:hAnsi="Arial" w:cs="Arial"/>
-          <w:sz w:val="24"/>
-          <w:szCs w:val="24"/>
-        </w:rPr>
-        <w:tab/>
-      </w:r>
-      <w:proofErr w:type="spellStart"/>
-      <w:r>
-        <w:rPr>
-          <w:rFonts w:ascii="Arial" w:hAnsi="Arial" w:cs="Arial"/>
-          <w:sz w:val="24"/>
-          <w:szCs w:val="24"/>
-        </w:rPr>
+    </w:p>
+    <w:p>
+      <w:pPr>
+        <w:rPr>
+          <w:rFonts w:ascii="Arial" w:hAnsi="Arial" w:cs="Arial"/>
+          <w:sz w:val="24"/>
+          <w:szCs w:val="24"/>
+        </w:rPr>
+      </w:pPr>
+      <w:r>
+        <w:rPr>
+          <w:rFonts w:ascii="Arial" w:hAnsi="Arial" w:cs="Arial"/>
+          <w:sz w:val="24"/>
+          <w:szCs w:val="24"/>
+        </w:rPr>
+        <w:tab/>
         <w:t>vTaskDelay</w:t>
       </w:r>
-      <w:proofErr w:type="spellEnd"/>
-    </w:p>
-    <w:p>
-      <w:pPr>
-        <w:rPr>
-          <w:rFonts w:ascii="Arial" w:hAnsi="Arial" w:cs="Arial"/>
-          <w:sz w:val="24"/>
-          <w:szCs w:val="24"/>
-        </w:rPr>
-      </w:pPr>
-      <w:r>
-        <w:rPr>
-          <w:rFonts w:ascii="Arial" w:hAnsi="Arial" w:cs="Arial"/>
-          <w:sz w:val="24"/>
-          <w:szCs w:val="24"/>
-        </w:rPr>
-        <w:tab/>
-      </w:r>
-      <w:proofErr w:type="spellStart"/>
-      <w:r>
-        <w:rPr>
-          <w:rFonts w:ascii="Arial" w:hAnsi="Arial" w:cs="Arial"/>
-          <w:sz w:val="24"/>
-          <w:szCs w:val="24"/>
-        </w:rPr>
+    </w:p>
+    <w:p>
+      <w:pPr>
+        <w:rPr>
+          <w:rFonts w:ascii="Arial" w:hAnsi="Arial" w:cs="Arial"/>
+          <w:sz w:val="24"/>
+          <w:szCs w:val="24"/>
+        </w:rPr>
+      </w:pPr>
+      <w:r>
+        <w:rPr>
+          <w:rFonts w:ascii="Arial" w:hAnsi="Arial" w:cs="Arial"/>
+          <w:sz w:val="24"/>
+          <w:szCs w:val="24"/>
+        </w:rPr>
+        <w:tab/>
         <w:t>xQueueCreate</w:t>
       </w:r>
-      <w:proofErr w:type="spellEnd"/>
-    </w:p>
-    <w:p>
-      <w:pPr>
-        <w:rPr>
-          <w:rFonts w:ascii="Arial" w:hAnsi="Arial" w:cs="Arial"/>
-          <w:sz w:val="24"/>
-          <w:szCs w:val="24"/>
-        </w:rPr>
-      </w:pPr>
-      <w:r>
-        <w:rPr>
-          <w:rFonts w:ascii="Arial" w:hAnsi="Arial" w:cs="Arial"/>
-          <w:sz w:val="24"/>
-          <w:szCs w:val="24"/>
-        </w:rPr>
-        <w:tab/>
-      </w:r>
-      <w:proofErr w:type="spellStart"/>
-      <w:r>
-        <w:rPr>
-          <w:rFonts w:ascii="Arial" w:hAnsi="Arial" w:cs="Arial"/>
-          <w:sz w:val="24"/>
-          <w:szCs w:val="24"/>
-        </w:rPr>
+    </w:p>
+    <w:p>
+      <w:pPr>
+        <w:rPr>
+          <w:rFonts w:ascii="Arial" w:hAnsi="Arial" w:cs="Arial"/>
+          <w:sz w:val="24"/>
+          <w:szCs w:val="24"/>
+        </w:rPr>
+      </w:pPr>
+      <w:r>
+        <w:rPr>
+          <w:rFonts w:ascii="Arial" w:hAnsi="Arial" w:cs="Arial"/>
+          <w:sz w:val="24"/>
+          <w:szCs w:val="24"/>
+        </w:rPr>
+        <w:tab/>
         <w:t>xQueuePeek</w:t>
       </w:r>
-      <w:proofErr w:type="spellEnd"/>
-    </w:p>
-    <w:p>
-      <w:pPr>
-        <w:rPr>
-          <w:rFonts w:ascii="Arial" w:hAnsi="Arial" w:cs="Arial"/>
-          <w:sz w:val="24"/>
-          <w:szCs w:val="24"/>
-        </w:rPr>
-      </w:pPr>
-      <w:r>
-        <w:rPr>
-          <w:rFonts w:ascii="Arial" w:hAnsi="Arial" w:cs="Arial"/>
-          <w:sz w:val="24"/>
-          <w:szCs w:val="24"/>
-        </w:rPr>
-        <w:tab/>
-      </w:r>
-      <w:proofErr w:type="spellStart"/>
-      <w:r>
-        <w:rPr>
-          <w:rFonts w:ascii="Arial" w:hAnsi="Arial" w:cs="Arial"/>
-          <w:sz w:val="24"/>
-          <w:szCs w:val="24"/>
-        </w:rPr>
+    </w:p>
+    <w:p>
+      <w:pPr>
+        <w:rPr>
+          <w:rFonts w:ascii="Arial" w:hAnsi="Arial" w:cs="Arial"/>
+          <w:sz w:val="24"/>
+          <w:szCs w:val="24"/>
+        </w:rPr>
+      </w:pPr>
+      <w:r>
+        <w:rPr>
+          <w:rFonts w:ascii="Arial" w:hAnsi="Arial" w:cs="Arial"/>
+          <w:sz w:val="24"/>
+          <w:szCs w:val="24"/>
+        </w:rPr>
+        <w:tab/>
         <w:t>xQueueSend</w:t>
       </w:r>
-      <w:proofErr w:type="spellEnd"/>
-    </w:p>
-    <w:p>
-      <w:pPr>
-        <w:rPr>
-          <w:rFonts w:ascii="Arial" w:hAnsi="Arial" w:cs="Arial"/>
-          <w:sz w:val="24"/>
-          <w:szCs w:val="24"/>
-        </w:rPr>
-      </w:pPr>
-      <w:r>
-        <w:rPr>
-          <w:rFonts w:ascii="Arial" w:hAnsi="Arial" w:cs="Arial"/>
-          <w:sz w:val="24"/>
-          <w:szCs w:val="24"/>
-        </w:rPr>
-        <w:tab/>
-      </w:r>
-      <w:proofErr w:type="spellStart"/>
-      <w:r>
-        <w:rPr>
-          <w:rFonts w:ascii="Arial" w:hAnsi="Arial" w:cs="Arial"/>
-          <w:sz w:val="24"/>
-          <w:szCs w:val="24"/>
-        </w:rPr>
+    </w:p>
+    <w:p>
+      <w:pPr>
+        <w:rPr>
+          <w:rFonts w:ascii="Arial" w:hAnsi="Arial" w:cs="Arial"/>
+          <w:sz w:val="24"/>
+          <w:szCs w:val="24"/>
+        </w:rPr>
+      </w:pPr>
+      <w:r>
+        <w:rPr>
+          <w:rFonts w:ascii="Arial" w:hAnsi="Arial" w:cs="Arial"/>
+          <w:sz w:val="24"/>
+          <w:szCs w:val="24"/>
+        </w:rPr>
+        <w:tab/>
         <w:t>xSemaphoreTake</w:t>
       </w:r>
-      <w:proofErr w:type="spellEnd"/>
-    </w:p>
-    <w:p>
-      <w:pPr>
-        <w:rPr>
-          <w:rFonts w:ascii="Arial" w:hAnsi="Arial" w:cs="Arial"/>
-          <w:sz w:val="24"/>
-          <w:szCs w:val="24"/>
-        </w:rPr>
-      </w:pPr>
-      <w:r>
-        <w:rPr>
-          <w:rFonts w:ascii="Arial" w:hAnsi="Arial" w:cs="Arial"/>
-          <w:sz w:val="24"/>
-          <w:szCs w:val="24"/>
-        </w:rPr>
-        <w:tab/>
-      </w:r>
-      <w:proofErr w:type="spellStart"/>
-      <w:r>
-        <w:rPr>
-          <w:rFonts w:ascii="Arial" w:hAnsi="Arial" w:cs="Arial"/>
-          <w:sz w:val="24"/>
-          <w:szCs w:val="24"/>
-        </w:rPr>
+    </w:p>
+    <w:p>
+      <w:pPr>
+        <w:rPr>
+          <w:rFonts w:ascii="Arial" w:hAnsi="Arial" w:cs="Arial"/>
+          <w:sz w:val="24"/>
+          <w:szCs w:val="24"/>
+        </w:rPr>
+      </w:pPr>
+      <w:r>
+        <w:rPr>
+          <w:rFonts w:ascii="Arial" w:hAnsi="Arial" w:cs="Arial"/>
+          <w:sz w:val="24"/>
+          <w:szCs w:val="24"/>
+        </w:rPr>
+        <w:tab/>
         <w:t>xSemaphoreGive</w:t>
       </w:r>
-      <w:proofErr w:type="spellEnd"/>
-    </w:p>
-    <w:p>
-      <w:pPr>
-        <w:rPr>
-          <w:rFonts w:ascii="Arial" w:hAnsi="Arial" w:cs="Arial"/>
-          <w:sz w:val="24"/>
-          <w:szCs w:val="24"/>
-        </w:rPr>
-      </w:pPr>
-      <w:r>
-        <w:rPr>
-          <w:rFonts w:ascii="Arial" w:hAnsi="Arial" w:cs="Arial"/>
-          <w:sz w:val="24"/>
-          <w:szCs w:val="24"/>
-        </w:rPr>
-        <w:tab/>
-      </w:r>
-      <w:proofErr w:type="spellStart"/>
-      <w:r>
-        <w:rPr>
-          <w:rFonts w:ascii="Arial" w:hAnsi="Arial" w:cs="Arial"/>
-          <w:sz w:val="24"/>
-          <w:szCs w:val="24"/>
-        </w:rPr>
+    </w:p>
+    <w:p>
+      <w:pPr>
+        <w:rPr>
+          <w:rFonts w:ascii="Arial" w:hAnsi="Arial" w:cs="Arial"/>
+          <w:sz w:val="24"/>
+          <w:szCs w:val="24"/>
+        </w:rPr>
+      </w:pPr>
+      <w:r>
+        <w:rPr>
+          <w:rFonts w:ascii="Arial" w:hAnsi="Arial" w:cs="Arial"/>
+          <w:sz w:val="24"/>
+          <w:szCs w:val="24"/>
+        </w:rPr>
+        <w:tab/>
         <w:t>vSemaphoreDelete</w:t>
       </w:r>
-      <w:proofErr w:type="spellEnd"/>
-    </w:p>
-    <w:p>
-      <w:pPr>
-        <w:rPr>
-          <w:rFonts w:ascii="Arial" w:hAnsi="Arial" w:cs="Arial"/>
-          <w:sz w:val="24"/>
-          <w:szCs w:val="24"/>
-        </w:rPr>
-      </w:pPr>
-      <w:r>
-        <w:rPr>
-          <w:rFonts w:ascii="Arial" w:hAnsi="Arial" w:cs="Arial"/>
-          <w:sz w:val="24"/>
-          <w:szCs w:val="24"/>
-        </w:rPr>
-        <w:tab/>
-      </w:r>
-      <w:proofErr w:type="spellStart"/>
-      <w:r>
-        <w:rPr>
-          <w:rFonts w:ascii="Arial" w:hAnsi="Arial" w:cs="Arial"/>
-          <w:sz w:val="24"/>
-          <w:szCs w:val="24"/>
-        </w:rPr>
+    </w:p>
+    <w:p>
+      <w:pPr>
+        <w:rPr>
+          <w:rFonts w:ascii="Arial" w:hAnsi="Arial" w:cs="Arial"/>
+          <w:sz w:val="24"/>
+          <w:szCs w:val="24"/>
+        </w:rPr>
+      </w:pPr>
+      <w:r>
+        <w:rPr>
+          <w:rFonts w:ascii="Arial" w:hAnsi="Arial" w:cs="Arial"/>
+          <w:sz w:val="24"/>
+          <w:szCs w:val="24"/>
+        </w:rPr>
+        <w:tab/>
         <w:t>xSemaphoreCreateBinary</w:t>
       </w:r>
-      <w:proofErr w:type="spellEnd"/>
-    </w:p>
-    <w:p>
-      <w:pPr>
-        <w:rPr>
-          <w:rFonts w:ascii="Arial" w:hAnsi="Arial" w:cs="Arial"/>
-          <w:sz w:val="24"/>
-          <w:szCs w:val="24"/>
-        </w:rPr>
-      </w:pPr>
-      <w:r>
-        <w:rPr>
-          <w:rFonts w:ascii="Arial" w:hAnsi="Arial" w:cs="Arial"/>
-          <w:sz w:val="24"/>
-          <w:szCs w:val="24"/>
-        </w:rPr>
-        <w:tab/>
-      </w:r>
-      <w:proofErr w:type="spellStart"/>
-      <w:r>
-        <w:rPr>
-          <w:rFonts w:ascii="Arial" w:hAnsi="Arial" w:cs="Arial"/>
-          <w:sz w:val="24"/>
-          <w:szCs w:val="24"/>
-        </w:rPr>
+    </w:p>
+    <w:p>
+      <w:pPr>
+        <w:rPr>
+          <w:rFonts w:ascii="Arial" w:hAnsi="Arial" w:cs="Arial"/>
+          <w:sz w:val="24"/>
+          <w:szCs w:val="24"/>
+        </w:rPr>
+      </w:pPr>
+      <w:r>
+        <w:rPr>
+          <w:rFonts w:ascii="Arial" w:hAnsi="Arial" w:cs="Arial"/>
+          <w:sz w:val="24"/>
+          <w:szCs w:val="24"/>
+        </w:rPr>
+        <w:tab/>
         <w:t>xSemaphoreGiveFromISR</w:t>
       </w:r>
-      <w:proofErr w:type="spellEnd"/>
-    </w:p>
-    <w:p>
-      <w:pPr>
-        <w:rPr>
-          <w:rFonts w:ascii="Arial" w:hAnsi="Arial" w:cs="Arial"/>
-          <w:sz w:val="24"/>
-          <w:szCs w:val="24"/>
-        </w:rPr>
-      </w:pPr>
-      <w:r>
-        <w:rPr>
-          <w:rFonts w:ascii="Arial" w:hAnsi="Arial" w:cs="Arial"/>
-          <w:sz w:val="24"/>
-          <w:szCs w:val="24"/>
-        </w:rPr>
-        <w:tab/>
-      </w:r>
-      <w:proofErr w:type="spellStart"/>
-      <w:r>
-        <w:rPr>
-          <w:rFonts w:ascii="Arial" w:hAnsi="Arial" w:cs="Arial"/>
-          <w:sz w:val="24"/>
-          <w:szCs w:val="24"/>
-        </w:rPr>
+    </w:p>
+    <w:p>
+      <w:pPr>
+        <w:rPr>
+          <w:rFonts w:ascii="Arial" w:hAnsi="Arial" w:cs="Arial"/>
+          <w:sz w:val="24"/>
+          <w:szCs w:val="24"/>
+        </w:rPr>
+      </w:pPr>
+      <w:r>
+        <w:rPr>
+          <w:rFonts w:ascii="Arial" w:hAnsi="Arial" w:cs="Arial"/>
+          <w:sz w:val="24"/>
+          <w:szCs w:val="24"/>
+        </w:rPr>
+        <w:tab/>
         <w:t>xEventGroupCreate</w:t>
       </w:r>
-      <w:proofErr w:type="spellEnd"/>
-    </w:p>
-    <w:p>
-      <w:pPr>
-        <w:rPr>
-          <w:rFonts w:ascii="Arial" w:hAnsi="Arial" w:cs="Arial"/>
-          <w:sz w:val="24"/>
-          <w:szCs w:val="24"/>
-        </w:rPr>
-      </w:pPr>
-      <w:r>
-        <w:rPr>
-          <w:rFonts w:ascii="Arial" w:hAnsi="Arial" w:cs="Arial"/>
-          <w:sz w:val="24"/>
-          <w:szCs w:val="24"/>
-        </w:rPr>
-        <w:tab/>
-      </w:r>
-      <w:proofErr w:type="spellStart"/>
-      <w:r>
-        <w:rPr>
-          <w:rFonts w:ascii="Arial" w:hAnsi="Arial" w:cs="Arial"/>
-          <w:sz w:val="24"/>
-          <w:szCs w:val="24"/>
-        </w:rPr>
+    </w:p>
+    <w:p>
+      <w:pPr>
+        <w:rPr>
+          <w:rFonts w:ascii="Arial" w:hAnsi="Arial" w:cs="Arial"/>
+          <w:sz w:val="24"/>
+          <w:szCs w:val="24"/>
+        </w:rPr>
+      </w:pPr>
+      <w:r>
+        <w:rPr>
+          <w:rFonts w:ascii="Arial" w:hAnsi="Arial" w:cs="Arial"/>
+          <w:sz w:val="24"/>
+          <w:szCs w:val="24"/>
+        </w:rPr>
+        <w:tab/>
         <w:t>xTaskCreatePinnedToCore</w:t>
       </w:r>
-      <w:proofErr w:type="spellEnd"/>
     </w:p>
     <w:p>
       <w:pPr>
@@ -2555,79 +2018,7 @@
         </w:rPr>
         <w:lastRenderedPageBreak/>
         <w:tab/>
-        <w:t>O MQTT (</w:t>
-      </w:r>
-      <w:proofErr w:type="spellStart"/>
-      <w:r>
-        <w:rPr>
-          <w:rFonts w:ascii="Arial" w:hAnsi="Arial" w:cs="Arial"/>
-          <w:sz w:val="24"/>
-          <w:szCs w:val="24"/>
-        </w:rPr>
-        <w:t>Message</w:t>
-      </w:r>
-      <w:proofErr w:type="spellEnd"/>
-      <w:r>
-        <w:rPr>
-          <w:rFonts w:ascii="Arial" w:hAnsi="Arial" w:cs="Arial"/>
-          <w:sz w:val="24"/>
-          <w:szCs w:val="24"/>
-        </w:rPr>
-        <w:t xml:space="preserve"> </w:t>
-      </w:r>
-      <w:proofErr w:type="spellStart"/>
-      <w:r>
-        <w:rPr>
-          <w:rFonts w:ascii="Arial" w:hAnsi="Arial" w:cs="Arial"/>
-          <w:sz w:val="24"/>
-          <w:szCs w:val="24"/>
-        </w:rPr>
-        <w:t>Queue</w:t>
-      </w:r>
-      <w:proofErr w:type="spellEnd"/>
-      <w:r>
-        <w:rPr>
-          <w:rFonts w:ascii="Arial" w:hAnsi="Arial" w:cs="Arial"/>
-          <w:sz w:val="24"/>
-          <w:szCs w:val="24"/>
-        </w:rPr>
-        <w:t xml:space="preserve"> </w:t>
-      </w:r>
-      <w:proofErr w:type="spellStart"/>
-      <w:r>
-        <w:rPr>
-          <w:rFonts w:ascii="Arial" w:hAnsi="Arial" w:cs="Arial"/>
-          <w:sz w:val="24"/>
-          <w:szCs w:val="24"/>
-        </w:rPr>
-        <w:t>Telemetry</w:t>
-      </w:r>
-      <w:proofErr w:type="spellEnd"/>
-      <w:r>
-        <w:rPr>
-          <w:rFonts w:ascii="Arial" w:hAnsi="Arial" w:cs="Arial"/>
-          <w:sz w:val="24"/>
-          <w:szCs w:val="24"/>
-        </w:rPr>
-        <w:t xml:space="preserve"> </w:t>
-      </w:r>
-      <w:proofErr w:type="spellStart"/>
-      <w:r>
-        <w:rPr>
-          <w:rFonts w:ascii="Arial" w:hAnsi="Arial" w:cs="Arial"/>
-          <w:sz w:val="24"/>
-          <w:szCs w:val="24"/>
-        </w:rPr>
-        <w:t>Transport</w:t>
-      </w:r>
-      <w:proofErr w:type="spellEnd"/>
-      <w:r>
-        <w:rPr>
-          <w:rFonts w:ascii="Arial" w:hAnsi="Arial" w:cs="Arial"/>
-          <w:sz w:val="24"/>
-          <w:szCs w:val="24"/>
-        </w:rPr>
-        <w:t>) é um protocolo utilizado para comunicação de uma máquina para outra. Sua utilização vem crescendo a cada dia,</w:t>
+        <w:t>O MQTT (Message Queue Telemetry Transport) é um protocolo utilizado para comunicação de uma máquina para outra. Sua utilização vem crescendo a cada dia,</w:t>
       </w:r>
     </w:p>
     <w:p>
@@ -2735,24 +2126,7 @@
           <w:szCs w:val="24"/>
         </w:rPr>
         <w:tab/>
-      </w:r>
-      <w:proofErr w:type="gramStart"/>
-      <w:r>
-        <w:rPr>
-          <w:rFonts w:ascii="Arial" w:hAnsi="Arial" w:cs="Arial"/>
-          <w:sz w:val="24"/>
-          <w:szCs w:val="24"/>
-        </w:rPr>
-        <w:t>enquanto que</w:t>
-      </w:r>
-      <w:proofErr w:type="gramEnd"/>
-      <w:r>
-        <w:rPr>
-          <w:rFonts w:ascii="Arial" w:hAnsi="Arial" w:cs="Arial"/>
-          <w:sz w:val="24"/>
-          <w:szCs w:val="24"/>
-        </w:rPr>
-        <w:t xml:space="preserve"> o dispositivo que quer enviar, simplesmente envia as informações.</w:t>
+        <w:t>enquanto que o dispositivo que quer enviar, simplesmente envia as informações.</w:t>
       </w:r>
     </w:p>
     <w:p>
@@ -2806,43 +2180,7 @@
           <w:szCs w:val="24"/>
         </w:rPr>
         <w:tab/>
-        <w:t xml:space="preserve">As informações do broker também pode ser </w:t>
-      </w:r>
-      <w:proofErr w:type="gramStart"/>
-      <w:r>
-        <w:rPr>
-          <w:rFonts w:ascii="Arial" w:hAnsi="Arial" w:cs="Arial"/>
-          <w:sz w:val="24"/>
-          <w:szCs w:val="24"/>
-        </w:rPr>
-        <w:t>acessadas</w:t>
-      </w:r>
-      <w:proofErr w:type="gramEnd"/>
-      <w:r>
-        <w:rPr>
-          <w:rFonts w:ascii="Arial" w:hAnsi="Arial" w:cs="Arial"/>
-          <w:sz w:val="24"/>
-          <w:szCs w:val="24"/>
-        </w:rPr>
-        <w:t xml:space="preserve"> por outros dispositivos, como computadores, que podem fazer o tratamento desses dados e </w:t>
-      </w:r>
-      <w:proofErr w:type="spellStart"/>
-      <w:r>
-        <w:rPr>
-          <w:rFonts w:ascii="Arial" w:hAnsi="Arial" w:cs="Arial"/>
-          <w:sz w:val="24"/>
-          <w:szCs w:val="24"/>
-        </w:rPr>
-        <w:t>inserí-los</w:t>
-      </w:r>
-      <w:proofErr w:type="spellEnd"/>
-      <w:r>
-        <w:rPr>
-          <w:rFonts w:ascii="Arial" w:hAnsi="Arial" w:cs="Arial"/>
-          <w:sz w:val="24"/>
-          <w:szCs w:val="24"/>
-        </w:rPr>
-        <w:t xml:space="preserve"> numa interface homem-máquina, de modo que facilite a manipulação, visualização e armazenamento dos dados, além de possibilitar uma maior</w:t>
+        <w:t>As informações do broker também pode ser acessadas por outros dispositivos, como computadores, que podem fazer o tratamento desses dados e inserí-los numa interface homem-máquina, de modo que facilite a manipulação, visualização e armazenamento dos dados, além de possibilitar uma maior</w:t>
       </w:r>
     </w:p>
     <w:p>
@@ -2878,79 +2216,25 @@
           <w:szCs w:val="24"/>
         </w:rPr>
         <w:tab/>
-        <w:t xml:space="preserve">Um dos servidores MQTT mais conhecidos é o </w:t>
-      </w:r>
-      <w:proofErr w:type="spellStart"/>
-      <w:r>
-        <w:rPr>
-          <w:rFonts w:ascii="Arial" w:hAnsi="Arial" w:cs="Arial"/>
-          <w:sz w:val="24"/>
-          <w:szCs w:val="24"/>
-        </w:rPr>
-        <w:t>Mosquitto</w:t>
-      </w:r>
-      <w:proofErr w:type="spellEnd"/>
-      <w:r>
-        <w:rPr>
-          <w:rFonts w:ascii="Arial" w:hAnsi="Arial" w:cs="Arial"/>
-          <w:sz w:val="24"/>
-          <w:szCs w:val="24"/>
-        </w:rPr>
-        <w:t>, que foi utilizado na neste trabalho como parte dos testes locais.</w:t>
-      </w:r>
-    </w:p>
-    <w:p>
-      <w:pPr>
-        <w:rPr>
-          <w:rFonts w:ascii="Arial" w:hAnsi="Arial" w:cs="Arial"/>
-          <w:sz w:val="24"/>
-          <w:szCs w:val="24"/>
-        </w:rPr>
-      </w:pPr>
-      <w:r>
-        <w:rPr>
-          <w:rFonts w:ascii="Arial" w:hAnsi="Arial" w:cs="Arial"/>
-          <w:sz w:val="24"/>
-          <w:szCs w:val="24"/>
-        </w:rPr>
-        <w:tab/>
-        <w:t xml:space="preserve">Como se trata de transferência de dados basicamente através do </w:t>
-      </w:r>
-      <w:proofErr w:type="spellStart"/>
-      <w:r>
-        <w:rPr>
-          <w:rFonts w:ascii="Arial" w:hAnsi="Arial" w:cs="Arial"/>
-          <w:sz w:val="24"/>
-          <w:szCs w:val="24"/>
-        </w:rPr>
-        <w:t>stack</w:t>
-      </w:r>
-      <w:proofErr w:type="spellEnd"/>
-      <w:r>
-        <w:rPr>
-          <w:rFonts w:ascii="Arial" w:hAnsi="Arial" w:cs="Arial"/>
-          <w:sz w:val="24"/>
-          <w:szCs w:val="24"/>
-        </w:rPr>
-        <w:t xml:space="preserve"> http, grande parte da mensagem é trafegada utilizando a formatação </w:t>
-      </w:r>
-      <w:proofErr w:type="spellStart"/>
-      <w:r>
-        <w:rPr>
-          <w:rFonts w:ascii="Arial" w:hAnsi="Arial" w:cs="Arial"/>
-          <w:sz w:val="24"/>
-          <w:szCs w:val="24"/>
-        </w:rPr>
-        <w:t>Json</w:t>
-      </w:r>
-      <w:proofErr w:type="spellEnd"/>
-      <w:r>
-        <w:rPr>
-          <w:rFonts w:ascii="Arial" w:hAnsi="Arial" w:cs="Arial"/>
-          <w:sz w:val="24"/>
-          <w:szCs w:val="24"/>
-        </w:rPr>
-        <w:t xml:space="preserve"> e a comunicação </w:t>
+        <w:t>Um dos servidores MQTT mais conhecidos é o Mosquitto, que foi utilizado na neste trabalho como parte dos testes locais.</w:t>
+      </w:r>
+    </w:p>
+    <w:p>
+      <w:pPr>
+        <w:rPr>
+          <w:rFonts w:ascii="Arial" w:hAnsi="Arial" w:cs="Arial"/>
+          <w:sz w:val="24"/>
+          <w:szCs w:val="24"/>
+        </w:rPr>
+      </w:pPr>
+      <w:r>
+        <w:rPr>
+          <w:rFonts w:ascii="Arial" w:hAnsi="Arial" w:cs="Arial"/>
+          <w:sz w:val="24"/>
+          <w:szCs w:val="24"/>
+        </w:rPr>
+        <w:tab/>
+        <w:t xml:space="preserve">Como se trata de transferência de dados basicamente através do stack http, grande parte da mensagem é trafegada utilizando a formatação Json e a comunicação </w:t>
       </w:r>
     </w:p>
     <w:p>
@@ -3045,7 +2329,7 @@
                     </pic:cNvPicPr>
                   </pic:nvPicPr>
                   <pic:blipFill>
-                    <a:blip r:embed="rId6">
+                    <a:blip r:embed="rId7">
                       <a:extLst>
                         <a:ext uri="{28A0092B-C50C-407E-A947-70E740481C1C}">
                           <a14:useLocalDpi xmlns:a14="http://schemas.microsoft.com/office/drawing/2010/main" val="0"/>
@@ -3125,7 +2409,7 @@
                     </pic:cNvPicPr>
                   </pic:nvPicPr>
                   <pic:blipFill>
-                    <a:blip r:embed="rId7">
+                    <a:blip r:embed="rId8">
                       <a:extLst>
                         <a:ext uri="{28A0092B-C50C-407E-A947-70E740481C1C}">
                           <a14:useLocalDpi xmlns:a14="http://schemas.microsoft.com/office/drawing/2010/main" val="0"/>
@@ -3165,34 +2449,14 @@
           <w:szCs w:val="24"/>
         </w:rPr>
       </w:pPr>
-      <w:proofErr w:type="spellStart"/>
-      <w:r>
-        <w:rPr>
-          <w:rFonts w:ascii="Arial" w:hAnsi="Arial" w:cs="Arial"/>
-          <w:sz w:val="24"/>
-          <w:szCs w:val="24"/>
-        </w:rPr>
-        <w:t>Fonte:Site</w:t>
-      </w:r>
-      <w:proofErr w:type="spellEnd"/>
-      <w:r>
-        <w:rPr>
-          <w:rFonts w:ascii="Arial" w:hAnsi="Arial" w:cs="Arial"/>
-          <w:sz w:val="24"/>
-          <w:szCs w:val="24"/>
-        </w:rPr>
-        <w:t xml:space="preserve"> </w:t>
-      </w:r>
-      <w:proofErr w:type="spellStart"/>
-      <w:r>
-        <w:rPr>
-          <w:rFonts w:ascii="Arial" w:hAnsi="Arial" w:cs="Arial"/>
-          <w:sz w:val="24"/>
-          <w:szCs w:val="24"/>
-        </w:rPr>
-        <w:t>CloudMQTT</w:t>
-      </w:r>
-      <w:proofErr w:type="spellEnd"/>
+      <w:r>
+        <w:rPr>
+          <w:rFonts w:ascii="Arial" w:hAnsi="Arial" w:cs="Arial"/>
+          <w:sz w:val="24"/>
+          <w:szCs w:val="24"/>
+        </w:rPr>
+        <w:t>Fonte:Site CloudMQTT</w:t>
+      </w:r>
     </w:p>
     <w:p>
       <w:pPr>
@@ -3251,122 +2515,32 @@
           <w:sz w:val="24"/>
           <w:szCs w:val="24"/>
         </w:rPr>
-        <w:t xml:space="preserve">A biblioteca Wi-Fi Manager foi utilizada para facilitar a conexão do usuário, através do ESP32, à rede </w:t>
-      </w:r>
-      <w:proofErr w:type="spellStart"/>
-      <w:r>
-        <w:rPr>
-          <w:rFonts w:ascii="Arial" w:hAnsi="Arial" w:cs="Arial"/>
-          <w:sz w:val="24"/>
-          <w:szCs w:val="24"/>
-        </w:rPr>
-        <w:t>wi-fi</w:t>
-      </w:r>
-      <w:proofErr w:type="spellEnd"/>
-      <w:r>
-        <w:rPr>
-          <w:rFonts w:ascii="Arial" w:hAnsi="Arial" w:cs="Arial"/>
-          <w:sz w:val="24"/>
-          <w:szCs w:val="24"/>
-        </w:rPr>
-        <w:t>, sem a necessidade da inserção da rede do usuário no código fonte.</w:t>
-      </w:r>
-    </w:p>
-    <w:p>
-      <w:pPr>
-        <w:rPr>
-          <w:rFonts w:ascii="Arial" w:hAnsi="Arial" w:cs="Arial"/>
-          <w:sz w:val="24"/>
-          <w:szCs w:val="24"/>
-        </w:rPr>
-      </w:pPr>
-      <w:r>
-        <w:rPr>
-          <w:rFonts w:ascii="Arial" w:hAnsi="Arial" w:cs="Arial"/>
-          <w:sz w:val="24"/>
-          <w:szCs w:val="24"/>
-        </w:rPr>
-        <w:t xml:space="preserve">O usuário se conecta ao ponto de acesso </w:t>
-      </w:r>
-      <w:proofErr w:type="spellStart"/>
-      <w:r>
-        <w:rPr>
-          <w:rFonts w:ascii="Arial" w:hAnsi="Arial" w:cs="Arial"/>
-          <w:sz w:val="24"/>
-          <w:szCs w:val="24"/>
-        </w:rPr>
-        <w:t>wi-fi</w:t>
-      </w:r>
-      <w:proofErr w:type="spellEnd"/>
-      <w:r>
-        <w:rPr>
-          <w:rFonts w:ascii="Arial" w:hAnsi="Arial" w:cs="Arial"/>
-          <w:sz w:val="24"/>
-          <w:szCs w:val="24"/>
-        </w:rPr>
-        <w:t xml:space="preserve"> criado pelo microcontrolador e acessa o endereço padrão configurado. No caso, foi utilizado o endereço de </w:t>
-      </w:r>
-      <w:proofErr w:type="spellStart"/>
-      <w:r>
-        <w:rPr>
-          <w:rFonts w:ascii="Arial" w:hAnsi="Arial" w:cs="Arial"/>
-          <w:sz w:val="24"/>
-          <w:szCs w:val="24"/>
-        </w:rPr>
-        <w:t>ip</w:t>
-      </w:r>
-      <w:proofErr w:type="spellEnd"/>
-      <w:r>
-        <w:rPr>
-          <w:rFonts w:ascii="Arial" w:hAnsi="Arial" w:cs="Arial"/>
-          <w:sz w:val="24"/>
-          <w:szCs w:val="24"/>
-        </w:rPr>
-        <w:t>: 10</w:t>
-      </w:r>
-      <w:r>
-        <w:rPr>
-          <w:rFonts w:ascii="Arial" w:hAnsi="Arial" w:cs="Arial"/>
-          <w:sz w:val="24"/>
-          <w:szCs w:val="24"/>
-        </w:rPr>
-        <w:t xml:space="preserve">.10.0.1 para se ter acesso à página </w:t>
-      </w:r>
-      <w:proofErr w:type="spellStart"/>
-      <w:r>
-        <w:rPr>
-          <w:rFonts w:ascii="Arial" w:hAnsi="Arial" w:cs="Arial"/>
-          <w:sz w:val="24"/>
-          <w:szCs w:val="24"/>
-        </w:rPr>
-        <w:t>html</w:t>
-      </w:r>
-      <w:proofErr w:type="spellEnd"/>
-      <w:r>
-        <w:rPr>
-          <w:rFonts w:ascii="Arial" w:hAnsi="Arial" w:cs="Arial"/>
-          <w:sz w:val="24"/>
-          <w:szCs w:val="24"/>
-        </w:rPr>
-        <w:t xml:space="preserve"> do </w:t>
-      </w:r>
-      <w:proofErr w:type="spellStart"/>
-      <w:r>
-        <w:rPr>
-          <w:rFonts w:ascii="Arial" w:hAnsi="Arial" w:cs="Arial"/>
-          <w:sz w:val="24"/>
-          <w:szCs w:val="24"/>
-        </w:rPr>
-        <w:t>wi-fi</w:t>
-      </w:r>
-      <w:proofErr w:type="spellEnd"/>
-      <w:r>
-        <w:rPr>
-          <w:rFonts w:ascii="Arial" w:hAnsi="Arial" w:cs="Arial"/>
-          <w:sz w:val="24"/>
-          <w:szCs w:val="24"/>
-        </w:rPr>
-        <w:t xml:space="preserve"> manager hospedada pelo microcontrolador.</w:t>
+        <w:t>A biblioteca Wi-Fi Manager foi utilizada para facilitar a conexão do usuário, através do ESP32, à rede wi-fi, sem a necessidade da inserção da rede do usuário no código fonte.</w:t>
+      </w:r>
+    </w:p>
+    <w:p>
+      <w:pPr>
+        <w:rPr>
+          <w:rFonts w:ascii="Arial" w:hAnsi="Arial" w:cs="Arial"/>
+          <w:sz w:val="24"/>
+          <w:szCs w:val="24"/>
+        </w:rPr>
+      </w:pPr>
+      <w:r>
+        <w:rPr>
+          <w:rFonts w:ascii="Arial" w:hAnsi="Arial" w:cs="Arial"/>
+          <w:sz w:val="24"/>
+          <w:szCs w:val="24"/>
+        </w:rPr>
+        <w:t>O usuário se conecta ao ponto de acesso wi-fi criado pelo microcontrolador e acessa o endereço padrão configurado. No caso, foi utilizado o endereço de ip: 10</w:t>
+      </w:r>
+      <w:r>
+        <w:rPr>
+          <w:rFonts w:ascii="Arial" w:hAnsi="Arial" w:cs="Arial"/>
+          <w:sz w:val="24"/>
+          <w:szCs w:val="24"/>
+        </w:rPr>
+        <w:t>.10.0.1 para se ter acesso à página html do wi-fi manager hospedada pelo microcontrolador.</w:t>
       </w:r>
     </w:p>
     <w:p>
@@ -3450,7 +2624,7 @@
                     </pic:cNvPicPr>
                   </pic:nvPicPr>
                   <pic:blipFill>
-                    <a:blip r:embed="rId8">
+                    <a:blip r:embed="rId9">
                       <a:extLst>
                         <a:ext uri="{28A0092B-C50C-407E-A947-70E740481C1C}">
                           <a14:useLocalDpi xmlns:a14="http://schemas.microsoft.com/office/drawing/2010/main" val="0"/>
@@ -3506,7 +2680,7 @@
                     </pic:cNvPicPr>
                   </pic:nvPicPr>
                   <pic:blipFill>
-                    <a:blip r:embed="rId9">
+                    <a:blip r:embed="rId10">
                       <a:extLst>
                         <a:ext uri="{28A0092B-C50C-407E-A947-70E740481C1C}">
                           <a14:useLocalDpi xmlns:a14="http://schemas.microsoft.com/office/drawing/2010/main" val="0"/>
@@ -3560,15 +2734,7 @@
           <w:sz w:val="24"/>
           <w:szCs w:val="24"/>
         </w:rPr>
-        <w:t xml:space="preserve">Fonte: </w:t>
-      </w:r>
-      <w:r>
-        <w:rPr>
-          <w:rFonts w:ascii="Arial" w:hAnsi="Arial" w:cs="Arial"/>
-          <w:sz w:val="24"/>
-          <w:szCs w:val="24"/>
-        </w:rPr>
-        <w:t>Biblioteca Wi-Fi Manager</w:t>
+        <w:t>Fonte: Biblioteca Wi-Fi Manager</w:t>
       </w:r>
     </w:p>
     <w:p>
@@ -3641,6 +2807,956 @@
         </w:rPr>
         <w:tab/>
       </w:r>
+      <w:r>
+        <w:rPr>
+          <w:rFonts w:ascii="Arial" w:hAnsi="Arial" w:cs="Arial"/>
+          <w:sz w:val="24"/>
+          <w:szCs w:val="24"/>
+        </w:rPr>
+        <w:t xml:space="preserve">Este trabalho foi dividido em basicamente duas etapas. </w:t>
+      </w:r>
+    </w:p>
+    <w:p>
+      <w:pPr>
+        <w:rPr>
+          <w:rFonts w:ascii="Arial" w:hAnsi="Arial" w:cs="Arial"/>
+          <w:sz w:val="24"/>
+          <w:szCs w:val="24"/>
+        </w:rPr>
+      </w:pPr>
+      <w:r>
+        <w:rPr>
+          <w:rFonts w:ascii="Arial" w:hAnsi="Arial" w:cs="Arial"/>
+          <w:sz w:val="24"/>
+          <w:szCs w:val="24"/>
+        </w:rPr>
+        <w:t>Na primeira etapa, foram</w:t>
+      </w:r>
+      <w:r>
+        <w:rPr>
+          <w:rFonts w:ascii="Arial" w:hAnsi="Arial" w:cs="Arial"/>
+          <w:sz w:val="24"/>
+          <w:szCs w:val="24"/>
+        </w:rPr>
+        <w:t xml:space="preserve"> verificados os modos de funcionamento do</w:t>
+      </w:r>
+      <w:r>
+        <w:rPr>
+          <w:rFonts w:ascii="Arial" w:hAnsi="Arial" w:cs="Arial"/>
+          <w:sz w:val="24"/>
+          <w:szCs w:val="24"/>
+        </w:rPr>
+        <w:t xml:space="preserve"> sensor de </w:t>
+      </w:r>
+      <w:r>
+        <w:rPr>
+          <w:rFonts w:ascii="Arial" w:hAnsi="Arial" w:cs="Arial"/>
+          <w:sz w:val="24"/>
+          <w:szCs w:val="24"/>
+        </w:rPr>
+        <w:t>umidade, o display e o motor</w:t>
+      </w:r>
+      <w:r>
+        <w:rPr>
+          <w:rFonts w:ascii="Arial" w:hAnsi="Arial" w:cs="Arial"/>
+          <w:sz w:val="24"/>
+          <w:szCs w:val="24"/>
+        </w:rPr>
+        <w:t>. Para cada um desses periféricos, foi implementada uma tarefa.</w:t>
+      </w:r>
+    </w:p>
+    <w:p>
+      <w:pPr>
+        <w:rPr>
+          <w:rFonts w:ascii="Arial" w:hAnsi="Arial" w:cs="Arial"/>
+          <w:sz w:val="24"/>
+          <w:szCs w:val="24"/>
+        </w:rPr>
+      </w:pPr>
+    </w:p>
+    <w:tbl>
+      <w:tblPr>
+        <w:tblStyle w:val="TabeladeGrade2"/>
+        <w:tblW w:w="0" w:type="auto"/>
+        <w:jc w:val="center"/>
+        <w:tblLook w:val="04A0" w:firstRow="1" w:lastRow="0" w:firstColumn="1" w:lastColumn="0" w:noHBand="0" w:noVBand="1"/>
+      </w:tblPr>
+      <w:tblGrid>
+        <w:gridCol w:w="2738"/>
+        <w:gridCol w:w="1444"/>
+      </w:tblGrid>
+      <w:tr>
+        <w:trPr>
+          <w:cnfStyle w:val="100000000000" w:firstRow="1" w:lastRow="0" w:firstColumn="0" w:lastColumn="0" w:oddVBand="0" w:evenVBand="0" w:oddHBand="0" w:evenHBand="0" w:firstRowFirstColumn="0" w:firstRowLastColumn="0" w:lastRowFirstColumn="0" w:lastRowLastColumn="0"/>
+          <w:jc w:val="center"/>
+        </w:trPr>
+        <w:tc>
+          <w:tcPr>
+            <w:cnfStyle w:val="001000000000" w:firstRow="0" w:lastRow="0" w:firstColumn="1" w:lastColumn="0" w:oddVBand="0" w:evenVBand="0" w:oddHBand="0" w:evenHBand="0" w:firstRowFirstColumn="0" w:firstRowLastColumn="0" w:lastRowFirstColumn="0" w:lastRowLastColumn="0"/>
+            <w:tcW w:w="2698" w:type="dxa"/>
+          </w:tcPr>
+          <w:p>
+            <w:pPr>
+              <w:rPr>
+                <w:rFonts w:ascii="Arial" w:hAnsi="Arial" w:cs="Arial"/>
+                <w:sz w:val="24"/>
+                <w:szCs w:val="24"/>
+              </w:rPr>
+            </w:pPr>
+            <w:r>
+              <w:rPr>
+                <w:rFonts w:ascii="Arial" w:hAnsi="Arial" w:cs="Arial"/>
+                <w:sz w:val="24"/>
+                <w:szCs w:val="24"/>
+              </w:rPr>
+              <w:t>Tarefa</w:t>
+            </w:r>
+          </w:p>
+        </w:tc>
+        <w:tc>
+          <w:tcPr>
+            <w:tcW w:w="1444" w:type="dxa"/>
+          </w:tcPr>
+          <w:p>
+            <w:pPr>
+              <w:cnfStyle w:val="100000000000" w:firstRow="1" w:lastRow="0" w:firstColumn="0" w:lastColumn="0" w:oddVBand="0" w:evenVBand="0" w:oddHBand="0" w:evenHBand="0" w:firstRowFirstColumn="0" w:firstRowLastColumn="0" w:lastRowFirstColumn="0" w:lastRowLastColumn="0"/>
+              <w:rPr>
+                <w:rFonts w:ascii="Arial" w:hAnsi="Arial" w:cs="Arial"/>
+                <w:sz w:val="24"/>
+                <w:szCs w:val="24"/>
+              </w:rPr>
+            </w:pPr>
+            <w:r>
+              <w:rPr>
+                <w:rFonts w:ascii="Arial" w:hAnsi="Arial" w:cs="Arial"/>
+                <w:sz w:val="24"/>
+                <w:szCs w:val="24"/>
+              </w:rPr>
+              <w:t>Prioridade</w:t>
+            </w:r>
+          </w:p>
+        </w:tc>
+      </w:tr>
+      <w:tr>
+        <w:trPr>
+          <w:cnfStyle w:val="000000100000" w:firstRow="0" w:lastRow="0" w:firstColumn="0" w:lastColumn="0" w:oddVBand="0" w:evenVBand="0" w:oddHBand="1" w:evenHBand="0" w:firstRowFirstColumn="0" w:firstRowLastColumn="0" w:lastRowFirstColumn="0" w:lastRowLastColumn="0"/>
+          <w:jc w:val="center"/>
+        </w:trPr>
+        <w:tc>
+          <w:tcPr>
+            <w:cnfStyle w:val="001000000000" w:firstRow="0" w:lastRow="0" w:firstColumn="1" w:lastColumn="0" w:oddVBand="0" w:evenVBand="0" w:oddHBand="0" w:evenHBand="0" w:firstRowFirstColumn="0" w:firstRowLastColumn="0" w:lastRowFirstColumn="0" w:lastRowLastColumn="0"/>
+            <w:tcW w:w="2698" w:type="dxa"/>
+          </w:tcPr>
+          <w:p>
+            <w:pPr>
+              <w:rPr>
+                <w:rFonts w:ascii="Arial" w:hAnsi="Arial" w:cs="Arial"/>
+                <w:sz w:val="24"/>
+                <w:szCs w:val="24"/>
+              </w:rPr>
+            </w:pPr>
+            <w:r>
+              <w:rPr>
+                <w:rFonts w:ascii="Arial" w:hAnsi="Arial" w:cs="Arial"/>
+                <w:sz w:val="24"/>
+                <w:szCs w:val="24"/>
+              </w:rPr>
+              <w:t>sensor_display_task</w:t>
+            </w:r>
+          </w:p>
+        </w:tc>
+        <w:tc>
+          <w:tcPr>
+            <w:tcW w:w="1444" w:type="dxa"/>
+          </w:tcPr>
+          <w:p>
+            <w:pPr>
+              <w:cnfStyle w:val="000000100000" w:firstRow="0" w:lastRow="0" w:firstColumn="0" w:lastColumn="0" w:oddVBand="0" w:evenVBand="0" w:oddHBand="1" w:evenHBand="0" w:firstRowFirstColumn="0" w:firstRowLastColumn="0" w:lastRowFirstColumn="0" w:lastRowLastColumn="0"/>
+              <w:rPr>
+                <w:rFonts w:ascii="Arial" w:hAnsi="Arial" w:cs="Arial"/>
+                <w:sz w:val="24"/>
+                <w:szCs w:val="24"/>
+              </w:rPr>
+            </w:pPr>
+            <w:r>
+              <w:rPr>
+                <w:rFonts w:ascii="Arial" w:hAnsi="Arial" w:cs="Arial"/>
+                <w:sz w:val="24"/>
+                <w:szCs w:val="24"/>
+              </w:rPr>
+              <w:t>10</w:t>
+            </w:r>
+          </w:p>
+        </w:tc>
+      </w:tr>
+      <w:tr>
+        <w:trPr>
+          <w:jc w:val="center"/>
+        </w:trPr>
+        <w:tc>
+          <w:tcPr>
+            <w:cnfStyle w:val="001000000000" w:firstRow="0" w:lastRow="0" w:firstColumn="1" w:lastColumn="0" w:oddVBand="0" w:evenVBand="0" w:oddHBand="0" w:evenHBand="0" w:firstRowFirstColumn="0" w:firstRowLastColumn="0" w:lastRowFirstColumn="0" w:lastRowLastColumn="0"/>
+            <w:tcW w:w="2698" w:type="dxa"/>
+          </w:tcPr>
+          <w:p>
+            <w:pPr>
+              <w:rPr>
+                <w:rFonts w:ascii="Arial" w:hAnsi="Arial" w:cs="Arial"/>
+                <w:sz w:val="24"/>
+                <w:szCs w:val="24"/>
+              </w:rPr>
+            </w:pPr>
+            <w:r>
+              <w:rPr>
+                <w:rFonts w:ascii="Arial" w:hAnsi="Arial" w:cs="Arial"/>
+                <w:sz w:val="24"/>
+                <w:szCs w:val="24"/>
+              </w:rPr>
+              <w:t>sensor_umidade_task</w:t>
+            </w:r>
+          </w:p>
+        </w:tc>
+        <w:tc>
+          <w:tcPr>
+            <w:tcW w:w="1444" w:type="dxa"/>
+          </w:tcPr>
+          <w:p>
+            <w:pPr>
+              <w:cnfStyle w:val="000000000000" w:firstRow="0" w:lastRow="0" w:firstColumn="0" w:lastColumn="0" w:oddVBand="0" w:evenVBand="0" w:oddHBand="0" w:evenHBand="0" w:firstRowFirstColumn="0" w:firstRowLastColumn="0" w:lastRowFirstColumn="0" w:lastRowLastColumn="0"/>
+              <w:rPr>
+                <w:rFonts w:ascii="Arial" w:hAnsi="Arial" w:cs="Arial"/>
+                <w:sz w:val="24"/>
+                <w:szCs w:val="24"/>
+              </w:rPr>
+            </w:pPr>
+            <w:r>
+              <w:rPr>
+                <w:rFonts w:ascii="Arial" w:hAnsi="Arial" w:cs="Arial"/>
+                <w:sz w:val="24"/>
+                <w:szCs w:val="24"/>
+              </w:rPr>
+              <w:t>10</w:t>
+            </w:r>
+          </w:p>
+        </w:tc>
+      </w:tr>
+      <w:tr>
+        <w:trPr>
+          <w:cnfStyle w:val="000000100000" w:firstRow="0" w:lastRow="0" w:firstColumn="0" w:lastColumn="0" w:oddVBand="0" w:evenVBand="0" w:oddHBand="1" w:evenHBand="0" w:firstRowFirstColumn="0" w:firstRowLastColumn="0" w:lastRowFirstColumn="0" w:lastRowLastColumn="0"/>
+          <w:jc w:val="center"/>
+        </w:trPr>
+        <w:tc>
+          <w:tcPr>
+            <w:cnfStyle w:val="001000000000" w:firstRow="0" w:lastRow="0" w:firstColumn="1" w:lastColumn="0" w:oddVBand="0" w:evenVBand="0" w:oddHBand="0" w:evenHBand="0" w:firstRowFirstColumn="0" w:firstRowLastColumn="0" w:lastRowFirstColumn="0" w:lastRowLastColumn="0"/>
+            <w:tcW w:w="2698" w:type="dxa"/>
+          </w:tcPr>
+          <w:p>
+            <w:pPr>
+              <w:rPr>
+                <w:rFonts w:ascii="Arial" w:hAnsi="Arial" w:cs="Arial"/>
+                <w:sz w:val="24"/>
+                <w:szCs w:val="24"/>
+              </w:rPr>
+            </w:pPr>
+            <w:r>
+              <w:rPr>
+                <w:rFonts w:ascii="Arial" w:hAnsi="Arial" w:cs="Arial"/>
+                <w:sz w:val="24"/>
+                <w:szCs w:val="24"/>
+              </w:rPr>
+              <w:t>motor_task</w:t>
+            </w:r>
+          </w:p>
+        </w:tc>
+        <w:tc>
+          <w:tcPr>
+            <w:tcW w:w="1444" w:type="dxa"/>
+          </w:tcPr>
+          <w:p>
+            <w:pPr>
+              <w:cnfStyle w:val="000000100000" w:firstRow="0" w:lastRow="0" w:firstColumn="0" w:lastColumn="0" w:oddVBand="0" w:evenVBand="0" w:oddHBand="1" w:evenHBand="0" w:firstRowFirstColumn="0" w:firstRowLastColumn="0" w:lastRowFirstColumn="0" w:lastRowLastColumn="0"/>
+              <w:rPr>
+                <w:rFonts w:ascii="Arial" w:hAnsi="Arial" w:cs="Arial"/>
+                <w:sz w:val="24"/>
+                <w:szCs w:val="24"/>
+              </w:rPr>
+            </w:pPr>
+            <w:r>
+              <w:rPr>
+                <w:rFonts w:ascii="Arial" w:hAnsi="Arial" w:cs="Arial"/>
+                <w:sz w:val="24"/>
+                <w:szCs w:val="24"/>
+              </w:rPr>
+              <w:t>10</w:t>
+            </w:r>
+          </w:p>
+        </w:tc>
+      </w:tr>
+    </w:tbl>
+    <w:p>
+      <w:pPr>
+        <w:rPr>
+          <w:rFonts w:ascii="Arial" w:hAnsi="Arial" w:cs="Arial"/>
+          <w:sz w:val="24"/>
+          <w:szCs w:val="24"/>
+        </w:rPr>
+      </w:pPr>
+      <w:r>
+        <w:rPr>
+          <w:rFonts w:ascii="Arial" w:hAnsi="Arial" w:cs="Arial"/>
+          <w:sz w:val="24"/>
+          <w:szCs w:val="24"/>
+        </w:rPr>
+        <w:t>Tabela: Prioridade das tarefas iniciais</w:t>
+      </w:r>
+    </w:p>
+    <w:p>
+      <w:pPr>
+        <w:rPr>
+          <w:rFonts w:ascii="Arial" w:hAnsi="Arial" w:cs="Arial"/>
+          <w:sz w:val="24"/>
+          <w:szCs w:val="24"/>
+        </w:rPr>
+      </w:pPr>
+    </w:p>
+    <w:p>
+      <w:pPr>
+        <w:rPr>
+          <w:rFonts w:ascii="Arial" w:hAnsi="Arial" w:cs="Arial"/>
+          <w:sz w:val="24"/>
+          <w:szCs w:val="24"/>
+        </w:rPr>
+      </w:pPr>
+      <w:r>
+        <w:rPr>
+          <w:rFonts w:ascii="Arial" w:hAnsi="Arial" w:cs="Arial"/>
+          <w:sz w:val="24"/>
+          <w:szCs w:val="24"/>
+        </w:rPr>
+        <w:t>Para evitar complicações, as tarefas foram criadas com a mesma prioridade inicial.</w:t>
+      </w:r>
+    </w:p>
+    <w:p>
+      <w:pPr>
+        <w:rPr>
+          <w:rFonts w:ascii="Arial" w:hAnsi="Arial" w:cs="Arial"/>
+          <w:sz w:val="24"/>
+          <w:szCs w:val="24"/>
+        </w:rPr>
+      </w:pPr>
+      <w:r>
+        <w:rPr>
+          <w:rFonts w:ascii="Arial" w:hAnsi="Arial" w:cs="Arial"/>
+          <w:sz w:val="24"/>
+          <w:szCs w:val="24"/>
+        </w:rPr>
+        <w:t>Foi criada uma Queue do tipo Mailbox</w:t>
+      </w:r>
+    </w:p>
+    <w:p>
+      <w:pPr>
+        <w:rPr>
+          <w:rFonts w:ascii="Arial" w:hAnsi="Arial" w:cs="Arial"/>
+          <w:sz w:val="24"/>
+          <w:szCs w:val="24"/>
+        </w:rPr>
+      </w:pPr>
+      <w:r>
+        <w:rPr>
+          <w:rFonts w:ascii="Arial" w:hAnsi="Arial" w:cs="Arial"/>
+          <w:sz w:val="24"/>
+          <w:szCs w:val="24"/>
+        </w:rPr>
+        <w:lastRenderedPageBreak/>
+        <w:t>Foi criado um semáforo</w:t>
+      </w:r>
+    </w:p>
+    <w:p>
+      <w:pPr>
+        <w:rPr>
+          <w:rFonts w:ascii="Arial" w:hAnsi="Arial" w:cs="Arial"/>
+          <w:sz w:val="24"/>
+          <w:szCs w:val="24"/>
+        </w:rPr>
+      </w:pPr>
+    </w:p>
+    <w:p>
+      <w:pPr>
+        <w:rPr>
+          <w:rFonts w:ascii="Arial" w:hAnsi="Arial" w:cs="Arial"/>
+          <w:sz w:val="24"/>
+          <w:szCs w:val="24"/>
+        </w:rPr>
+      </w:pPr>
+      <w:r>
+        <w:rPr>
+          <w:rFonts w:ascii="Arial" w:hAnsi="Arial" w:cs="Arial"/>
+          <w:sz w:val="24"/>
+          <w:szCs w:val="24"/>
+        </w:rPr>
+        <w:t>Ordem inicial de execução das tarefas</w:t>
+      </w:r>
+    </w:p>
+    <w:p>
+      <w:pPr>
+        <w:rPr>
+          <w:rFonts w:ascii="Arial" w:hAnsi="Arial" w:cs="Arial"/>
+          <w:sz w:val="24"/>
+          <w:szCs w:val="24"/>
+        </w:rPr>
+      </w:pPr>
+    </w:p>
+    <w:p>
+      <w:pPr>
+        <w:rPr>
+          <w:rFonts w:ascii="Arial" w:hAnsi="Arial" w:cs="Arial"/>
+          <w:sz w:val="24"/>
+          <w:szCs w:val="24"/>
+        </w:rPr>
+      </w:pPr>
+      <w:r>
+        <w:rPr>
+          <w:rFonts w:ascii="Arial" w:hAnsi="Arial" w:cs="Arial"/>
+          <w:sz w:val="24"/>
+          <w:szCs w:val="24"/>
+        </w:rPr>
+        <w:t>Sensor_display_task</w:t>
+      </w:r>
+    </w:p>
+    <w:p>
+      <w:pPr>
+        <w:rPr>
+          <w:rFonts w:ascii="Arial" w:hAnsi="Arial" w:cs="Arial"/>
+          <w:sz w:val="24"/>
+          <w:szCs w:val="24"/>
+        </w:rPr>
+      </w:pPr>
+      <w:r>
+        <w:rPr>
+          <w:rFonts w:ascii="Arial" w:hAnsi="Arial" w:cs="Arial"/>
+          <w:sz w:val="24"/>
+          <w:szCs w:val="24"/>
+        </w:rPr>
+        <w:t>Pega o primeiro valor armazenado da queue, transforma para valores reais em unidade de percentual de umidade, aplica a lógica para ligação do motor e envia as informações</w:t>
+      </w:r>
+      <w:r>
+        <w:rPr>
+          <w:rFonts w:ascii="Arial" w:hAnsi="Arial" w:cs="Arial"/>
+          <w:sz w:val="24"/>
+          <w:szCs w:val="24"/>
+        </w:rPr>
+        <w:t xml:space="preserve"> do sensor</w:t>
+      </w:r>
+      <w:r>
+        <w:rPr>
+          <w:rFonts w:ascii="Arial" w:hAnsi="Arial" w:cs="Arial"/>
+          <w:sz w:val="24"/>
+          <w:szCs w:val="24"/>
+        </w:rPr>
+        <w:t xml:space="preserve"> para o display</w:t>
+      </w:r>
+      <w:r>
+        <w:rPr>
+          <w:rFonts w:ascii="Arial" w:hAnsi="Arial" w:cs="Arial"/>
+          <w:sz w:val="24"/>
+          <w:szCs w:val="24"/>
+        </w:rPr>
+        <w:t>.</w:t>
+      </w:r>
+    </w:p>
+    <w:p>
+      <w:pPr>
+        <w:rPr>
+          <w:rFonts w:ascii="Arial" w:hAnsi="Arial" w:cs="Arial"/>
+          <w:sz w:val="24"/>
+          <w:szCs w:val="24"/>
+        </w:rPr>
+      </w:pPr>
+      <w:r>
+        <w:rPr>
+          <w:rFonts w:ascii="Arial" w:hAnsi="Arial" w:cs="Arial"/>
+          <w:sz w:val="24"/>
+          <w:szCs w:val="24"/>
+        </w:rPr>
+        <w:t>Devido ao atraso inserido e à prioridade igual às outras tarefas, a próxima tarefa é criada e entra em execução</w:t>
+      </w:r>
+      <w:r>
+        <w:rPr>
+          <w:rFonts w:ascii="Arial" w:hAnsi="Arial" w:cs="Arial"/>
+          <w:sz w:val="24"/>
+          <w:szCs w:val="24"/>
+        </w:rPr>
+        <w:t>, após o bloqueio da tarefa atual</w:t>
+      </w:r>
+      <w:r>
+        <w:rPr>
+          <w:rFonts w:ascii="Arial" w:hAnsi="Arial" w:cs="Arial"/>
+          <w:sz w:val="24"/>
+          <w:szCs w:val="24"/>
+        </w:rPr>
+        <w:t>.</w:t>
+      </w:r>
+    </w:p>
+    <w:p>
+      <w:pPr>
+        <w:rPr>
+          <w:rFonts w:ascii="Arial" w:hAnsi="Arial" w:cs="Arial"/>
+          <w:sz w:val="24"/>
+          <w:szCs w:val="24"/>
+        </w:rPr>
+      </w:pPr>
+    </w:p>
+    <w:p>
+      <w:pPr>
+        <w:rPr>
+          <w:rFonts w:ascii="Arial" w:hAnsi="Arial" w:cs="Arial"/>
+          <w:sz w:val="24"/>
+          <w:szCs w:val="24"/>
+        </w:rPr>
+      </w:pPr>
+      <w:r>
+        <w:rPr>
+          <w:rFonts w:ascii="Arial" w:hAnsi="Arial" w:cs="Arial"/>
+          <w:sz w:val="24"/>
+          <w:szCs w:val="24"/>
+        </w:rPr>
+        <w:t>Sensor_umidade_task</w:t>
+      </w:r>
+    </w:p>
+    <w:p>
+      <w:pPr>
+        <w:rPr>
+          <w:rFonts w:ascii="Arial" w:hAnsi="Arial" w:cs="Arial"/>
+          <w:sz w:val="24"/>
+          <w:szCs w:val="24"/>
+        </w:rPr>
+      </w:pPr>
+      <w:r>
+        <w:rPr>
+          <w:rFonts w:ascii="Arial" w:hAnsi="Arial" w:cs="Arial"/>
+          <w:sz w:val="24"/>
+          <w:szCs w:val="24"/>
+        </w:rPr>
+        <w:t>Configura o conversor analógico-digital</w:t>
+      </w:r>
+      <w:r>
+        <w:rPr>
+          <w:rFonts w:ascii="Arial" w:hAnsi="Arial" w:cs="Arial"/>
+          <w:sz w:val="24"/>
+          <w:szCs w:val="24"/>
+        </w:rPr>
+        <w:t>, lê o valor analógico</w:t>
+      </w:r>
+      <w:r>
+        <w:rPr>
+          <w:rFonts w:ascii="Arial" w:hAnsi="Arial" w:cs="Arial"/>
+          <w:sz w:val="24"/>
+          <w:szCs w:val="24"/>
+        </w:rPr>
+        <w:t xml:space="preserve"> e envia para a fila</w:t>
+      </w:r>
+      <w:r>
+        <w:rPr>
+          <w:rFonts w:ascii="Arial" w:hAnsi="Arial" w:cs="Arial"/>
+          <w:sz w:val="24"/>
+          <w:szCs w:val="24"/>
+        </w:rPr>
+        <w:t xml:space="preserve"> xQueueSensor. Também, devi</w:t>
+      </w:r>
+      <w:r>
+        <w:rPr>
+          <w:rFonts w:ascii="Arial" w:hAnsi="Arial" w:cs="Arial"/>
+          <w:sz w:val="24"/>
+          <w:szCs w:val="24"/>
+        </w:rPr>
+        <w:t>d</w:t>
+      </w:r>
+      <w:r>
+        <w:rPr>
+          <w:rFonts w:ascii="Arial" w:hAnsi="Arial" w:cs="Arial"/>
+          <w:sz w:val="24"/>
+          <w:szCs w:val="24"/>
+        </w:rPr>
+        <w:t>o ao atraso inserido e à prioridade igual, a próxima tarefa é criada e entra em execução</w:t>
+      </w:r>
+      <w:r>
+        <w:rPr>
+          <w:rFonts w:ascii="Arial" w:hAnsi="Arial" w:cs="Arial"/>
+          <w:sz w:val="24"/>
+          <w:szCs w:val="24"/>
+        </w:rPr>
+        <w:t>, após o bloqueio da tarefa atual.</w:t>
+      </w:r>
+    </w:p>
+    <w:p>
+      <w:pPr>
+        <w:rPr>
+          <w:rFonts w:ascii="Arial" w:hAnsi="Arial" w:cs="Arial"/>
+          <w:sz w:val="24"/>
+          <w:szCs w:val="24"/>
+        </w:rPr>
+      </w:pPr>
+    </w:p>
+    <w:p>
+      <w:pPr>
+        <w:rPr>
+          <w:rFonts w:ascii="Arial" w:hAnsi="Arial" w:cs="Arial"/>
+          <w:sz w:val="24"/>
+          <w:szCs w:val="24"/>
+        </w:rPr>
+      </w:pPr>
+      <w:r>
+        <w:rPr>
+          <w:rFonts w:ascii="Arial" w:hAnsi="Arial" w:cs="Arial"/>
+          <w:sz w:val="24"/>
+          <w:szCs w:val="24"/>
+        </w:rPr>
+        <w:t>Motor_task</w:t>
+      </w:r>
+    </w:p>
+    <w:p>
+      <w:pPr>
+        <w:rPr>
+          <w:rFonts w:ascii="Arial" w:hAnsi="Arial" w:cs="Arial"/>
+          <w:sz w:val="24"/>
+          <w:szCs w:val="24"/>
+        </w:rPr>
+      </w:pPr>
+      <w:r>
+        <w:rPr>
+          <w:rFonts w:ascii="Arial" w:hAnsi="Arial" w:cs="Arial"/>
+          <w:sz w:val="24"/>
+          <w:szCs w:val="24"/>
+        </w:rPr>
+        <w:t>Espera a liberação do semáforo para acionar</w:t>
+      </w:r>
+      <w:r>
+        <w:rPr>
+          <w:rFonts w:ascii="Arial" w:hAnsi="Arial" w:cs="Arial"/>
+          <w:sz w:val="24"/>
+          <w:szCs w:val="24"/>
+        </w:rPr>
+        <w:t xml:space="preserve"> o motor.</w:t>
+      </w:r>
+      <w:r>
+        <w:rPr>
+          <w:rFonts w:ascii="Arial" w:hAnsi="Arial" w:cs="Arial"/>
+          <w:sz w:val="24"/>
+          <w:szCs w:val="24"/>
+        </w:rPr>
+        <w:t xml:space="preserve"> Entra em estado de bloqueio devido ao atraso inserido, o que garante a continuidade do fluxo das tarefas.</w:t>
+      </w:r>
+    </w:p>
+    <w:p>
+      <w:pPr>
+        <w:rPr>
+          <w:rFonts w:ascii="Arial" w:hAnsi="Arial" w:cs="Arial"/>
+          <w:sz w:val="24"/>
+          <w:szCs w:val="24"/>
+        </w:rPr>
+      </w:pPr>
+    </w:p>
+    <w:p>
+      <w:pPr>
+        <w:rPr>
+          <w:rFonts w:ascii="Arial" w:hAnsi="Arial" w:cs="Arial"/>
+          <w:sz w:val="24"/>
+          <w:szCs w:val="24"/>
+        </w:rPr>
+      </w:pPr>
+      <w:r>
+        <w:rPr>
+          <w:rFonts w:ascii="Arial" w:hAnsi="Arial" w:cs="Arial"/>
+          <w:sz w:val="24"/>
+          <w:szCs w:val="24"/>
+        </w:rPr>
+        <w:t>Na segunda etapa, foi inserida a conectividade ao projeto. Utilizamos uma biblioteca do Wi-Fi Manager incorporada ao projeto, seguindo as instruções descritas na biblioteca.</w:t>
+      </w:r>
+    </w:p>
+    <w:p>
+      <w:pPr>
+        <w:rPr>
+          <w:rFonts w:ascii="Arial" w:hAnsi="Arial" w:cs="Arial"/>
+          <w:sz w:val="24"/>
+          <w:szCs w:val="24"/>
+        </w:rPr>
+      </w:pPr>
+      <w:r>
+        <w:rPr>
+          <w:rFonts w:ascii="Arial" w:hAnsi="Arial" w:cs="Arial"/>
+          <w:sz w:val="24"/>
+          <w:szCs w:val="24"/>
+        </w:rPr>
+        <w:t>Também foi inserida a biblioteca “mqtt_client”, para o envio de mensagens através do protocolo mqtt.</w:t>
+      </w:r>
+    </w:p>
+    <w:p>
+      <w:pPr>
+        <w:rPr>
+          <w:rFonts w:ascii="Arial" w:hAnsi="Arial" w:cs="Arial"/>
+          <w:sz w:val="24"/>
+          <w:szCs w:val="24"/>
+        </w:rPr>
+      </w:pPr>
+      <w:r>
+        <w:rPr>
+          <w:rFonts w:ascii="Arial" w:hAnsi="Arial" w:cs="Arial"/>
+          <w:sz w:val="24"/>
+          <w:szCs w:val="24"/>
+        </w:rPr>
+        <w:t>Em ambos os casos, foram utilizadas variáveis de “event group” para sinalizar alguns eventos importantes, como wi-fi conectado ou mqtt</w:t>
+      </w:r>
+      <w:r>
+        <w:rPr>
+          <w:rFonts w:ascii="Arial" w:hAnsi="Arial" w:cs="Arial"/>
+          <w:sz w:val="24"/>
+          <w:szCs w:val="24"/>
+        </w:rPr>
+        <w:t>.</w:t>
+      </w:r>
+    </w:p>
+    <w:p>
+      <w:pPr>
+        <w:rPr>
+          <w:rFonts w:ascii="Arial" w:hAnsi="Arial" w:cs="Arial"/>
+          <w:sz w:val="24"/>
+          <w:szCs w:val="24"/>
+        </w:rPr>
+      </w:pPr>
+      <w:r>
+        <w:rPr>
+          <w:rFonts w:ascii="Arial" w:hAnsi="Arial" w:cs="Arial"/>
+          <w:sz w:val="24"/>
+          <w:szCs w:val="24"/>
+        </w:rPr>
+        <w:t>A primeira informação necessária na função main foi a inicialização da memória não volátil</w:t>
+      </w:r>
+      <w:r>
+        <w:rPr>
+          <w:rFonts w:ascii="Arial" w:hAnsi="Arial" w:cs="Arial"/>
+          <w:sz w:val="24"/>
+          <w:szCs w:val="24"/>
+        </w:rPr>
+        <w:t>, necessária para o armazenamento das informações de credenciais da rede wi-fi escolhida.</w:t>
+      </w:r>
+    </w:p>
+    <w:p>
+      <w:pPr>
+        <w:rPr>
+          <w:rFonts w:ascii="Arial" w:hAnsi="Arial" w:cs="Arial"/>
+          <w:sz w:val="24"/>
+          <w:szCs w:val="24"/>
+        </w:rPr>
+      </w:pPr>
+      <w:r>
+        <w:rPr>
+          <w:rFonts w:ascii="Arial" w:hAnsi="Arial" w:cs="Arial"/>
+          <w:sz w:val="24"/>
+          <w:szCs w:val="24"/>
+        </w:rPr>
+        <w:t>A rede wi-fi  é iniciada através da inicialização do wi-fi manager, o que possibilita a conexão à rede.</w:t>
+      </w:r>
+    </w:p>
+    <w:p>
+      <w:pPr>
+        <w:rPr>
+          <w:rFonts w:ascii="Arial" w:hAnsi="Arial" w:cs="Arial"/>
+          <w:sz w:val="24"/>
+          <w:szCs w:val="24"/>
+        </w:rPr>
+      </w:pPr>
+      <w:r>
+        <w:rPr>
+          <w:rFonts w:ascii="Arial" w:hAnsi="Arial" w:cs="Arial"/>
+          <w:sz w:val="24"/>
+          <w:szCs w:val="24"/>
+        </w:rPr>
+        <w:t>A inicialização do wi-fi manager implica em utilização de queue, semáforo mutex, entre outros, e na criação da tarefa</w:t>
+      </w:r>
+      <w:r>
+        <w:rPr>
+          <w:rFonts w:ascii="Arial" w:hAnsi="Arial" w:cs="Arial"/>
+          <w:sz w:val="24"/>
+          <w:szCs w:val="24"/>
+        </w:rPr>
+        <w:t xml:space="preserve"> “wifi_manager”</w:t>
+      </w:r>
+      <w:r>
+        <w:rPr>
+          <w:rFonts w:ascii="Arial" w:hAnsi="Arial" w:cs="Arial"/>
+          <w:sz w:val="24"/>
+          <w:szCs w:val="24"/>
+        </w:rPr>
+        <w:t xml:space="preserve">, que no caso está </w:t>
+      </w:r>
+      <w:r>
+        <w:rPr>
+          <w:rFonts w:ascii="Arial" w:hAnsi="Arial" w:cs="Arial"/>
+          <w:sz w:val="24"/>
+          <w:szCs w:val="24"/>
+        </w:rPr>
+        <w:lastRenderedPageBreak/>
+        <w:t>configurada com prioridade 5, não oferecendo risco às demais tarefas, até porque a biblioteca já está implementada utilizando-se o FREE-RTOS.</w:t>
+      </w:r>
+      <w:r>
+        <w:rPr>
+          <w:rFonts w:ascii="Arial" w:hAnsi="Arial" w:cs="Arial"/>
+          <w:sz w:val="24"/>
+          <w:szCs w:val="24"/>
+        </w:rPr>
+        <w:tab/>
+      </w:r>
+    </w:p>
+    <w:p>
+      <w:pPr>
+        <w:rPr>
+          <w:rFonts w:ascii="Arial" w:hAnsi="Arial" w:cs="Arial"/>
+          <w:sz w:val="24"/>
+          <w:szCs w:val="24"/>
+        </w:rPr>
+      </w:pPr>
+    </w:p>
+    <w:p>
+      <w:pPr>
+        <w:rPr>
+          <w:rFonts w:ascii="Arial" w:hAnsi="Arial" w:cs="Arial"/>
+          <w:sz w:val="24"/>
+          <w:szCs w:val="24"/>
+          <w:u w:val="single"/>
+        </w:rPr>
+      </w:pPr>
+      <w:r>
+        <w:rPr>
+          <w:rFonts w:ascii="Arial" w:hAnsi="Arial" w:cs="Arial"/>
+          <w:sz w:val="24"/>
+          <w:szCs w:val="24"/>
+        </w:rPr>
+        <w:t xml:space="preserve">Depois da conexão wi-fi, </w:t>
+      </w:r>
+      <w:r>
+        <w:rPr>
+          <w:rFonts w:ascii="Arial" w:hAnsi="Arial" w:cs="Arial"/>
+          <w:sz w:val="24"/>
+          <w:szCs w:val="24"/>
+        </w:rPr>
+        <w:t>a rede mqtt é iniciada e configurada</w:t>
+      </w:r>
+      <w:r>
+        <w:rPr>
+          <w:rFonts w:ascii="Arial" w:hAnsi="Arial" w:cs="Arial"/>
+          <w:sz w:val="24"/>
+          <w:szCs w:val="24"/>
+        </w:rPr>
+        <w:t>.</w:t>
+      </w:r>
+    </w:p>
+    <w:p>
+      <w:pPr>
+        <w:jc w:val="both"/>
+        <w:rPr>
+          <w:rFonts w:ascii="Arial" w:hAnsi="Arial" w:cs="Arial"/>
+          <w:sz w:val="24"/>
+          <w:szCs w:val="24"/>
+        </w:rPr>
+      </w:pPr>
+      <w:r>
+        <w:rPr>
+          <w:rFonts w:ascii="Arial" w:hAnsi="Arial" w:cs="Arial"/>
+          <w:sz w:val="24"/>
+          <w:szCs w:val="24"/>
+        </w:rPr>
+        <w:t>Foi utilizado o broker da Thingspeak, que possibilita a implementação de dashboards de acompanhamento. Em uma situação de implementação em ambiente de produção, se utilizaria um broker que faria somente papel de broker, e uma aplicação para se conectar com o broker e fazer os dashboards necessários</w:t>
+      </w:r>
+      <w:r>
+        <w:rPr>
+          <w:rFonts w:ascii="Arial" w:hAnsi="Arial" w:cs="Arial"/>
+          <w:sz w:val="24"/>
+          <w:szCs w:val="24"/>
+        </w:rPr>
+        <w:t>. Nessa implementação não foram utilizadas</w:t>
+      </w:r>
+      <w:r>
+        <w:rPr>
+          <w:rFonts w:ascii="Arial" w:hAnsi="Arial" w:cs="Arial"/>
+          <w:sz w:val="24"/>
+          <w:szCs w:val="24"/>
+        </w:rPr>
+        <w:t xml:space="preserve"> subscrições, somente publicações no broker, devido a limitações da plataforma e conta.</w:t>
+      </w:r>
+    </w:p>
+    <w:p>
+      <w:pPr>
+        <w:jc w:val="both"/>
+        <w:rPr>
+          <w:rFonts w:ascii="Arial" w:hAnsi="Arial" w:cs="Arial"/>
+          <w:sz w:val="24"/>
+          <w:szCs w:val="24"/>
+        </w:rPr>
+      </w:pPr>
+      <w:r>
+        <w:rPr>
+          <w:rFonts w:ascii="Arial" w:hAnsi="Arial" w:cs="Arial"/>
+          <w:sz w:val="24"/>
+          <w:szCs w:val="24"/>
+        </w:rPr>
+        <w:t>O projeto envia para o broker mqtt as informações de umidade e estado do motor, e os dashboards apresentam estas informações. Há a possibilidade de armazenar as informações para estudo ou verificar o comportamento do regador ao longo do tempo.</w:t>
+      </w:r>
+    </w:p>
+    <w:p>
+      <w:pPr>
+        <w:jc w:val="both"/>
+        <w:rPr>
+          <w:rFonts w:ascii="Arial" w:hAnsi="Arial" w:cs="Arial"/>
+          <w:sz w:val="24"/>
+          <w:szCs w:val="24"/>
+        </w:rPr>
+      </w:pPr>
+      <w:r>
+        <w:rPr>
+          <w:rFonts w:ascii="Arial" w:hAnsi="Arial" w:cs="Arial"/>
+          <w:sz w:val="24"/>
+          <w:szCs w:val="24"/>
+        </w:rPr>
+        <w:t xml:space="preserve">A biblioteca “mqtt_client” também cria uma tarefa, “mqtt_task”, </w:t>
+      </w:r>
+      <w:r>
+        <w:rPr>
+          <w:rFonts w:ascii="Arial" w:hAnsi="Arial" w:cs="Arial"/>
+          <w:sz w:val="24"/>
+          <w:szCs w:val="24"/>
+        </w:rPr>
+        <w:t>cuja prioridade padrão também é igual a 5. Isso possibilita que todas as tarefas tenham chances de serem chamadas.</w:t>
+      </w:r>
+    </w:p>
+    <w:p>
+      <w:pPr>
+        <w:jc w:val="both"/>
+        <w:rPr>
+          <w:rFonts w:ascii="Arial" w:hAnsi="Arial" w:cs="Arial"/>
+          <w:sz w:val="24"/>
+          <w:szCs w:val="24"/>
+        </w:rPr>
+      </w:pPr>
+    </w:p>
+    <w:p>
+      <w:pPr>
+        <w:jc w:val="both"/>
+        <w:rPr>
+          <w:rFonts w:ascii="Arial" w:hAnsi="Arial" w:cs="Arial"/>
+          <w:sz w:val="24"/>
+          <w:szCs w:val="24"/>
+        </w:rPr>
+      </w:pPr>
+    </w:p>
+    <w:p>
+      <w:pPr>
+        <w:jc w:val="both"/>
+        <w:rPr>
+          <w:rFonts w:ascii="Arial" w:hAnsi="Arial" w:cs="Arial"/>
+          <w:sz w:val="24"/>
+          <w:szCs w:val="24"/>
+        </w:rPr>
+      </w:pPr>
     </w:p>
     <w:p>
       <w:pPr>
@@ -3768,24 +3884,7 @@
           <w:szCs w:val="24"/>
         </w:rPr>
         <w:tab/>
-      </w:r>
-      <w:proofErr w:type="spellStart"/>
-      <w:r>
-        <w:rPr>
-          <w:rFonts w:ascii="Arial" w:hAnsi="Arial" w:cs="Arial"/>
-          <w:sz w:val="24"/>
-          <w:szCs w:val="24"/>
-        </w:rPr>
-        <w:t>Free</w:t>
-      </w:r>
-      <w:proofErr w:type="spellEnd"/>
-      <w:r>
-        <w:rPr>
-          <w:rFonts w:ascii="Arial" w:hAnsi="Arial" w:cs="Arial"/>
-          <w:sz w:val="24"/>
-          <w:szCs w:val="24"/>
-        </w:rPr>
-        <w:t>-RTOS</w:t>
+        <w:t>Free-RTOS</w:t>
       </w:r>
     </w:p>
     <w:p>
@@ -3837,251 +3936,87 @@
           <w:sz w:val="24"/>
           <w:szCs w:val="24"/>
         </w:rPr>
-        <w:lastRenderedPageBreak/>
-        <w:tab/>
-        <w:t xml:space="preserve">The </w:t>
-      </w:r>
-      <w:proofErr w:type="spellStart"/>
-      <w:r>
-        <w:rPr>
-          <w:rFonts w:ascii="Arial" w:hAnsi="Arial" w:cs="Arial"/>
-          <w:sz w:val="24"/>
-          <w:szCs w:val="24"/>
-        </w:rPr>
-        <w:t>Free</w:t>
-      </w:r>
-      <w:proofErr w:type="spellEnd"/>
-      <w:r>
-        <w:rPr>
-          <w:rFonts w:ascii="Arial" w:hAnsi="Arial" w:cs="Arial"/>
-          <w:sz w:val="24"/>
-          <w:szCs w:val="24"/>
-        </w:rPr>
-        <w:t xml:space="preserve">-RTOS </w:t>
-      </w:r>
-      <w:proofErr w:type="spellStart"/>
-      <w:r>
-        <w:rPr>
-          <w:rFonts w:ascii="Arial" w:hAnsi="Arial" w:cs="Arial"/>
-          <w:sz w:val="24"/>
-          <w:szCs w:val="24"/>
-        </w:rPr>
-        <w:t>Reference</w:t>
-      </w:r>
-      <w:proofErr w:type="spellEnd"/>
-      <w:r>
-        <w:rPr>
-          <w:rFonts w:ascii="Arial" w:hAnsi="Arial" w:cs="Arial"/>
-          <w:sz w:val="24"/>
-          <w:szCs w:val="24"/>
-        </w:rPr>
-        <w:t xml:space="preserve"> Manual - API </w:t>
-      </w:r>
-      <w:proofErr w:type="spellStart"/>
-      <w:r>
-        <w:rPr>
-          <w:rFonts w:ascii="Arial" w:hAnsi="Arial" w:cs="Arial"/>
-          <w:sz w:val="24"/>
-          <w:szCs w:val="24"/>
-        </w:rPr>
-        <w:t>functions</w:t>
-      </w:r>
-      <w:proofErr w:type="spellEnd"/>
-      <w:r>
-        <w:rPr>
-          <w:rFonts w:ascii="Arial" w:hAnsi="Arial" w:cs="Arial"/>
-          <w:sz w:val="24"/>
-          <w:szCs w:val="24"/>
-        </w:rPr>
-        <w:t xml:space="preserve"> </w:t>
-      </w:r>
-      <w:proofErr w:type="spellStart"/>
-      <w:r>
-        <w:rPr>
-          <w:rFonts w:ascii="Arial" w:hAnsi="Arial" w:cs="Arial"/>
-          <w:sz w:val="24"/>
-          <w:szCs w:val="24"/>
-        </w:rPr>
-        <w:t>and</w:t>
-      </w:r>
-      <w:proofErr w:type="spellEnd"/>
-      <w:r>
-        <w:rPr>
-          <w:rFonts w:ascii="Arial" w:hAnsi="Arial" w:cs="Arial"/>
-          <w:sz w:val="24"/>
-          <w:szCs w:val="24"/>
-        </w:rPr>
-        <w:t xml:space="preserve"> </w:t>
-      </w:r>
-      <w:proofErr w:type="spellStart"/>
-      <w:r>
-        <w:rPr>
-          <w:rFonts w:ascii="Arial" w:hAnsi="Arial" w:cs="Arial"/>
-          <w:sz w:val="24"/>
-          <w:szCs w:val="24"/>
-        </w:rPr>
-        <w:t>configuration</w:t>
-      </w:r>
-      <w:proofErr w:type="spellEnd"/>
-      <w:r>
-        <w:rPr>
-          <w:rFonts w:ascii="Arial" w:hAnsi="Arial" w:cs="Arial"/>
-          <w:sz w:val="24"/>
-          <w:szCs w:val="24"/>
-        </w:rPr>
-        <w:t xml:space="preserve"> </w:t>
-      </w:r>
-      <w:proofErr w:type="spellStart"/>
-      <w:r>
-        <w:rPr>
-          <w:rFonts w:ascii="Arial" w:hAnsi="Arial" w:cs="Arial"/>
-          <w:sz w:val="24"/>
-          <w:szCs w:val="24"/>
-        </w:rPr>
-        <w:t>options</w:t>
-      </w:r>
-      <w:proofErr w:type="spellEnd"/>
-      <w:r>
-        <w:rPr>
-          <w:rFonts w:ascii="Arial" w:hAnsi="Arial" w:cs="Arial"/>
-          <w:sz w:val="24"/>
-          <w:szCs w:val="24"/>
-        </w:rPr>
-        <w:t>.</w:t>
-      </w:r>
-    </w:p>
-    <w:p>
-      <w:pPr>
-        <w:rPr>
-          <w:rFonts w:ascii="Arial" w:hAnsi="Arial" w:cs="Arial"/>
-          <w:sz w:val="24"/>
-          <w:szCs w:val="24"/>
-        </w:rPr>
-      </w:pPr>
-      <w:r>
-        <w:rPr>
-          <w:rFonts w:ascii="Arial" w:hAnsi="Arial" w:cs="Arial"/>
-          <w:sz w:val="24"/>
-          <w:szCs w:val="24"/>
-        </w:rPr>
-        <w:tab/>
-      </w:r>
-      <w:proofErr w:type="spellStart"/>
-      <w:r>
-        <w:rPr>
-          <w:rFonts w:ascii="Arial" w:hAnsi="Arial" w:cs="Arial"/>
-          <w:sz w:val="24"/>
-          <w:szCs w:val="24"/>
-        </w:rPr>
-        <w:t>Amazon</w:t>
-      </w:r>
-      <w:proofErr w:type="spellEnd"/>
-      <w:r>
-        <w:rPr>
-          <w:rFonts w:ascii="Arial" w:hAnsi="Arial" w:cs="Arial"/>
-          <w:sz w:val="24"/>
-          <w:szCs w:val="24"/>
-        </w:rPr>
-        <w:t xml:space="preserve"> Web Services</w:t>
-      </w:r>
-    </w:p>
-    <w:p>
-      <w:pPr>
-        <w:rPr>
-          <w:rFonts w:ascii="Arial" w:hAnsi="Arial" w:cs="Arial"/>
-          <w:sz w:val="24"/>
-          <w:szCs w:val="24"/>
-        </w:rPr>
-      </w:pPr>
-      <w:r>
-        <w:rPr>
-          <w:rFonts w:ascii="Arial" w:hAnsi="Arial" w:cs="Arial"/>
-          <w:sz w:val="24"/>
-          <w:szCs w:val="24"/>
-        </w:rPr>
-        <w:tab/>
-        <w:t xml:space="preserve">Copyright (C) 2017 Amazon.com, Inc. </w:t>
-      </w:r>
-      <w:proofErr w:type="spellStart"/>
-      <w:r>
-        <w:rPr>
-          <w:rFonts w:ascii="Arial" w:hAnsi="Arial" w:cs="Arial"/>
-          <w:sz w:val="24"/>
-          <w:szCs w:val="24"/>
-        </w:rPr>
-        <w:t>or</w:t>
-      </w:r>
-      <w:proofErr w:type="spellEnd"/>
-      <w:r>
-        <w:rPr>
-          <w:rFonts w:ascii="Arial" w:hAnsi="Arial" w:cs="Arial"/>
-          <w:sz w:val="24"/>
-          <w:szCs w:val="24"/>
-        </w:rPr>
-        <w:t xml:space="preserve"> its </w:t>
-      </w:r>
-      <w:proofErr w:type="spellStart"/>
-      <w:r>
-        <w:rPr>
-          <w:rFonts w:ascii="Arial" w:hAnsi="Arial" w:cs="Arial"/>
-          <w:sz w:val="24"/>
-          <w:szCs w:val="24"/>
-        </w:rPr>
-        <w:t>affiliates</w:t>
-      </w:r>
-      <w:proofErr w:type="spellEnd"/>
-    </w:p>
-    <w:p>
-      <w:pPr>
-        <w:rPr>
-          <w:rFonts w:ascii="Arial" w:hAnsi="Arial" w:cs="Arial"/>
-          <w:sz w:val="24"/>
-          <w:szCs w:val="24"/>
-        </w:rPr>
-      </w:pPr>
-      <w:r>
-        <w:rPr>
-          <w:rFonts w:ascii="Arial" w:hAnsi="Arial" w:cs="Arial"/>
-          <w:sz w:val="24"/>
-          <w:szCs w:val="24"/>
-        </w:rPr>
-        <w:tab/>
-      </w:r>
-    </w:p>
-    <w:p>
-      <w:pPr>
-        <w:rPr>
-          <w:rFonts w:ascii="Arial" w:hAnsi="Arial" w:cs="Arial"/>
-          <w:sz w:val="24"/>
-          <w:szCs w:val="24"/>
-        </w:rPr>
-      </w:pPr>
-      <w:r>
-        <w:rPr>
-          <w:rFonts w:ascii="Arial" w:hAnsi="Arial" w:cs="Arial"/>
-          <w:sz w:val="24"/>
-          <w:szCs w:val="24"/>
-        </w:rPr>
-        <w:tab/>
-      </w:r>
-      <w:r>
-        <w:rPr>
-          <w:rFonts w:ascii="Arial" w:hAnsi="Arial" w:cs="Arial"/>
-          <w:sz w:val="24"/>
-          <w:szCs w:val="24"/>
-        </w:rPr>
-        <w:t xml:space="preserve">Site </w:t>
-      </w:r>
-      <w:proofErr w:type="spellStart"/>
-      <w:r>
-        <w:rPr>
-          <w:rFonts w:ascii="Arial" w:hAnsi="Arial" w:cs="Arial"/>
-          <w:sz w:val="24"/>
-          <w:szCs w:val="24"/>
-        </w:rPr>
-        <w:t>CloudMQTT</w:t>
-      </w:r>
-      <w:proofErr w:type="spellEnd"/>
+        <w:tab/>
+        <w:t>The Free-RTOS Reference Manual - API functions and configuration options.</w:t>
+      </w:r>
+    </w:p>
+    <w:p>
+      <w:pPr>
+        <w:rPr>
+          <w:rFonts w:ascii="Arial" w:hAnsi="Arial" w:cs="Arial"/>
+          <w:sz w:val="24"/>
+          <w:szCs w:val="24"/>
+        </w:rPr>
+      </w:pPr>
+      <w:r>
+        <w:rPr>
+          <w:rFonts w:ascii="Arial" w:hAnsi="Arial" w:cs="Arial"/>
+          <w:sz w:val="24"/>
+          <w:szCs w:val="24"/>
+        </w:rPr>
+        <w:tab/>
+        <w:t>Amazon Web Services</w:t>
+      </w:r>
+    </w:p>
+    <w:p>
+      <w:pPr>
+        <w:rPr>
+          <w:rFonts w:ascii="Arial" w:hAnsi="Arial" w:cs="Arial"/>
+          <w:sz w:val="24"/>
+          <w:szCs w:val="24"/>
+        </w:rPr>
+      </w:pPr>
+      <w:r>
+        <w:rPr>
+          <w:rFonts w:ascii="Arial" w:hAnsi="Arial" w:cs="Arial"/>
+          <w:sz w:val="24"/>
+          <w:szCs w:val="24"/>
+        </w:rPr>
+        <w:tab/>
+        <w:t>Copyright (C) 2017 Amazon.com, Inc. or its affiliates</w:t>
+      </w:r>
+    </w:p>
+    <w:p>
+      <w:pPr>
+        <w:rPr>
+          <w:rFonts w:ascii="Arial" w:hAnsi="Arial" w:cs="Arial"/>
+          <w:sz w:val="24"/>
+          <w:szCs w:val="24"/>
+        </w:rPr>
+      </w:pPr>
+      <w:r>
+        <w:rPr>
+          <w:rFonts w:ascii="Arial" w:hAnsi="Arial" w:cs="Arial"/>
+          <w:sz w:val="24"/>
+          <w:szCs w:val="24"/>
+        </w:rPr>
+        <w:tab/>
+      </w:r>
+    </w:p>
+    <w:p>
+      <w:pPr>
+        <w:rPr>
+          <w:rFonts w:ascii="Arial" w:hAnsi="Arial" w:cs="Arial"/>
+          <w:sz w:val="24"/>
+          <w:szCs w:val="24"/>
+        </w:rPr>
+      </w:pPr>
+      <w:r>
+        <w:rPr>
+          <w:rFonts w:ascii="Arial" w:hAnsi="Arial" w:cs="Arial"/>
+          <w:sz w:val="24"/>
+          <w:szCs w:val="24"/>
+        </w:rPr>
+        <w:tab/>
+      </w:r>
+      <w:r>
+        <w:rPr>
+          <w:rFonts w:ascii="Arial" w:hAnsi="Arial" w:cs="Arial"/>
+          <w:sz w:val="24"/>
+          <w:szCs w:val="24"/>
+        </w:rPr>
+        <w:t>Site CloudMQTT</w:t>
+      </w:r>
     </w:p>
     <w:p>
       <w:pPr>
@@ -4092,7 +4027,7 @@
           <w:szCs w:val="24"/>
         </w:rPr>
       </w:pPr>
-      <w:hyperlink r:id="rId10" w:history="1">
+      <w:hyperlink r:id="rId11" w:history="1">
         <w:r>
           <w:rPr>
             <w:rStyle w:val="Hyperlink"/>
@@ -4148,7 +4083,7 @@
         </w:rPr>
         <w:tab/>
       </w:r>
-      <w:hyperlink r:id="rId11" w:history="1">
+      <w:hyperlink r:id="rId12" w:history="1">
         <w:r>
           <w:rPr>
             <w:rStyle w:val="Hyperlink"/>
@@ -4220,7 +4155,7 @@
         </w:rPr>
         <w:tab/>
       </w:r>
-      <w:hyperlink r:id="rId12" w:history="1">
+      <w:hyperlink r:id="rId13" w:history="1">
         <w:r>
           <w:rPr>
             <w:rStyle w:val="Hyperlink"/>
@@ -4276,7 +4211,7 @@
           <w:szCs w:val="24"/>
         </w:rPr>
       </w:pPr>
-      <w:hyperlink r:id="rId13" w:history="1">
+      <w:hyperlink r:id="rId14" w:history="1">
         <w:r>
           <w:rPr>
             <w:rStyle w:val="Hyperlink"/>
@@ -5023,6 +4958,524 @@
       <w:shd w:val="clear" w:color="auto" w:fill="E1DFDD"/>
     </w:rPr>
   </w:style>
+  <w:style w:type="table" w:styleId="Tabelacomgrade">
+    <w:name w:val="Table Grid"/>
+    <w:basedOn w:val="Tabelanormal"/>
+    <w:uiPriority w:val="39"/>
+    <w:rsid w:val="006C6B78"/>
+    <w:pPr>
+      <w:spacing w:after="0" w:line="240" w:lineRule="auto"/>
+    </w:pPr>
+    <w:tblPr>
+      <w:tblBorders>
+        <w:top w:val="single" w:sz="4" w:space="0" w:color="auto"/>
+        <w:left w:val="single" w:sz="4" w:space="0" w:color="auto"/>
+        <w:bottom w:val="single" w:sz="4" w:space="0" w:color="auto"/>
+        <w:right w:val="single" w:sz="4" w:space="0" w:color="auto"/>
+        <w:insideH w:val="single" w:sz="4" w:space="0" w:color="auto"/>
+        <w:insideV w:val="single" w:sz="4" w:space="0" w:color="auto"/>
+      </w:tblBorders>
+    </w:tblPr>
+  </w:style>
+  <w:style w:type="table" w:styleId="TabeladeGradeClara">
+    <w:name w:val="Grid Table Light"/>
+    <w:basedOn w:val="Tabelanormal"/>
+    <w:uiPriority w:val="40"/>
+    <w:rsid w:val="005575E2"/>
+    <w:pPr>
+      <w:spacing w:after="0" w:line="240" w:lineRule="auto"/>
+    </w:pPr>
+    <w:tblPr>
+      <w:tblBorders>
+        <w:top w:val="single" w:sz="4" w:space="0" w:color="BFBFBF" w:themeColor="background1" w:themeShade="BF"/>
+        <w:left w:val="single" w:sz="4" w:space="0" w:color="BFBFBF" w:themeColor="background1" w:themeShade="BF"/>
+        <w:bottom w:val="single" w:sz="4" w:space="0" w:color="BFBFBF" w:themeColor="background1" w:themeShade="BF"/>
+        <w:right w:val="single" w:sz="4" w:space="0" w:color="BFBFBF" w:themeColor="background1" w:themeShade="BF"/>
+        <w:insideH w:val="single" w:sz="4" w:space="0" w:color="BFBFBF" w:themeColor="background1" w:themeShade="BF"/>
+        <w:insideV w:val="single" w:sz="4" w:space="0" w:color="BFBFBF" w:themeColor="background1" w:themeShade="BF"/>
+      </w:tblBorders>
+    </w:tblPr>
+  </w:style>
+  <w:style w:type="table" w:styleId="SimplesTabela1">
+    <w:name w:val="Plain Table 1"/>
+    <w:basedOn w:val="Tabelanormal"/>
+    <w:uiPriority w:val="41"/>
+    <w:rsid w:val="005575E2"/>
+    <w:pPr>
+      <w:spacing w:after="0" w:line="240" w:lineRule="auto"/>
+    </w:pPr>
+    <w:tblPr>
+      <w:tblStyleRowBandSize w:val="1"/>
+      <w:tblStyleColBandSize w:val="1"/>
+      <w:tblBorders>
+        <w:top w:val="single" w:sz="4" w:space="0" w:color="BFBFBF" w:themeColor="background1" w:themeShade="BF"/>
+        <w:left w:val="single" w:sz="4" w:space="0" w:color="BFBFBF" w:themeColor="background1" w:themeShade="BF"/>
+        <w:bottom w:val="single" w:sz="4" w:space="0" w:color="BFBFBF" w:themeColor="background1" w:themeShade="BF"/>
+        <w:right w:val="single" w:sz="4" w:space="0" w:color="BFBFBF" w:themeColor="background1" w:themeShade="BF"/>
+        <w:insideH w:val="single" w:sz="4" w:space="0" w:color="BFBFBF" w:themeColor="background1" w:themeShade="BF"/>
+        <w:insideV w:val="single" w:sz="4" w:space="0" w:color="BFBFBF" w:themeColor="background1" w:themeShade="BF"/>
+      </w:tblBorders>
+    </w:tblPr>
+    <w:tblStylePr w:type="firstRow">
+      <w:rPr>
+        <w:b/>
+        <w:bCs/>
+      </w:rPr>
+    </w:tblStylePr>
+    <w:tblStylePr w:type="lastRow">
+      <w:rPr>
+        <w:b/>
+        <w:bCs/>
+      </w:rPr>
+      <w:tblPr/>
+      <w:tcPr>
+        <w:tcBorders>
+          <w:top w:val="double" w:sz="4" w:space="0" w:color="BFBFBF" w:themeColor="background1" w:themeShade="BF"/>
+        </w:tcBorders>
+      </w:tcPr>
+    </w:tblStylePr>
+    <w:tblStylePr w:type="firstCol">
+      <w:rPr>
+        <w:b/>
+        <w:bCs/>
+      </w:rPr>
+    </w:tblStylePr>
+    <w:tblStylePr w:type="lastCol">
+      <w:rPr>
+        <w:b/>
+        <w:bCs/>
+      </w:rPr>
+    </w:tblStylePr>
+    <w:tblStylePr w:type="band1Vert">
+      <w:tblPr/>
+      <w:tcPr>
+        <w:shd w:val="clear" w:color="auto" w:fill="F2F2F2" w:themeFill="background1" w:themeFillShade="F2"/>
+      </w:tcPr>
+    </w:tblStylePr>
+    <w:tblStylePr w:type="band1Horz">
+      <w:tblPr/>
+      <w:tcPr>
+        <w:shd w:val="clear" w:color="auto" w:fill="F2F2F2" w:themeFill="background1" w:themeFillShade="F2"/>
+      </w:tcPr>
+    </w:tblStylePr>
+  </w:style>
+  <w:style w:type="table" w:styleId="SimplesTabela2">
+    <w:name w:val="Plain Table 2"/>
+    <w:basedOn w:val="Tabelanormal"/>
+    <w:uiPriority w:val="42"/>
+    <w:rsid w:val="005575E2"/>
+    <w:pPr>
+      <w:spacing w:after="0" w:line="240" w:lineRule="auto"/>
+    </w:pPr>
+    <w:tblPr>
+      <w:tblStyleRowBandSize w:val="1"/>
+      <w:tblStyleColBandSize w:val="1"/>
+      <w:tblBorders>
+        <w:top w:val="single" w:sz="4" w:space="0" w:color="7F7F7F" w:themeColor="text1" w:themeTint="80"/>
+        <w:bottom w:val="single" w:sz="4" w:space="0" w:color="7F7F7F" w:themeColor="text1" w:themeTint="80"/>
+      </w:tblBorders>
+    </w:tblPr>
+    <w:tblStylePr w:type="firstRow">
+      <w:rPr>
+        <w:b/>
+        <w:bCs/>
+      </w:rPr>
+      <w:tblPr/>
+      <w:tcPr>
+        <w:tcBorders>
+          <w:bottom w:val="single" w:sz="4" w:space="0" w:color="7F7F7F" w:themeColor="text1" w:themeTint="80"/>
+        </w:tcBorders>
+      </w:tcPr>
+    </w:tblStylePr>
+    <w:tblStylePr w:type="lastRow">
+      <w:rPr>
+        <w:b/>
+        <w:bCs/>
+      </w:rPr>
+      <w:tblPr/>
+      <w:tcPr>
+        <w:tcBorders>
+          <w:top w:val="single" w:sz="4" w:space="0" w:color="7F7F7F" w:themeColor="text1" w:themeTint="80"/>
+        </w:tcBorders>
+      </w:tcPr>
+    </w:tblStylePr>
+    <w:tblStylePr w:type="firstCol">
+      <w:rPr>
+        <w:b/>
+        <w:bCs/>
+      </w:rPr>
+    </w:tblStylePr>
+    <w:tblStylePr w:type="lastCol">
+      <w:rPr>
+        <w:b/>
+        <w:bCs/>
+      </w:rPr>
+    </w:tblStylePr>
+    <w:tblStylePr w:type="band1Vert">
+      <w:tblPr/>
+      <w:tcPr>
+        <w:tcBorders>
+          <w:left w:val="single" w:sz="4" w:space="0" w:color="7F7F7F" w:themeColor="text1" w:themeTint="80"/>
+          <w:right w:val="single" w:sz="4" w:space="0" w:color="7F7F7F" w:themeColor="text1" w:themeTint="80"/>
+        </w:tcBorders>
+      </w:tcPr>
+    </w:tblStylePr>
+    <w:tblStylePr w:type="band2Vert">
+      <w:tblPr/>
+      <w:tcPr>
+        <w:tcBorders>
+          <w:left w:val="single" w:sz="4" w:space="0" w:color="7F7F7F" w:themeColor="text1" w:themeTint="80"/>
+          <w:right w:val="single" w:sz="4" w:space="0" w:color="7F7F7F" w:themeColor="text1" w:themeTint="80"/>
+        </w:tcBorders>
+      </w:tcPr>
+    </w:tblStylePr>
+    <w:tblStylePr w:type="band1Horz">
+      <w:tblPr/>
+      <w:tcPr>
+        <w:tcBorders>
+          <w:top w:val="single" w:sz="4" w:space="0" w:color="7F7F7F" w:themeColor="text1" w:themeTint="80"/>
+          <w:bottom w:val="single" w:sz="4" w:space="0" w:color="7F7F7F" w:themeColor="text1" w:themeTint="80"/>
+        </w:tcBorders>
+      </w:tcPr>
+    </w:tblStylePr>
+  </w:style>
+  <w:style w:type="table" w:styleId="SimplesTabela3">
+    <w:name w:val="Plain Table 3"/>
+    <w:basedOn w:val="Tabelanormal"/>
+    <w:uiPriority w:val="43"/>
+    <w:rsid w:val="005575E2"/>
+    <w:pPr>
+      <w:spacing w:after="0" w:line="240" w:lineRule="auto"/>
+    </w:pPr>
+    <w:tblPr>
+      <w:tblStyleRowBandSize w:val="1"/>
+      <w:tblStyleColBandSize w:val="1"/>
+    </w:tblPr>
+    <w:tblStylePr w:type="firstRow">
+      <w:rPr>
+        <w:b/>
+        <w:bCs/>
+        <w:caps/>
+      </w:rPr>
+      <w:tblPr/>
+      <w:tcPr>
+        <w:tcBorders>
+          <w:bottom w:val="single" w:sz="4" w:space="0" w:color="7F7F7F" w:themeColor="text1" w:themeTint="80"/>
+        </w:tcBorders>
+      </w:tcPr>
+    </w:tblStylePr>
+    <w:tblStylePr w:type="lastRow">
+      <w:rPr>
+        <w:b/>
+        <w:bCs/>
+        <w:caps/>
+      </w:rPr>
+      <w:tblPr/>
+      <w:tcPr>
+        <w:tcBorders>
+          <w:top w:val="nil"/>
+        </w:tcBorders>
+      </w:tcPr>
+    </w:tblStylePr>
+    <w:tblStylePr w:type="firstCol">
+      <w:rPr>
+        <w:b/>
+        <w:bCs/>
+        <w:caps/>
+      </w:rPr>
+      <w:tblPr/>
+      <w:tcPr>
+        <w:tcBorders>
+          <w:right w:val="single" w:sz="4" w:space="0" w:color="7F7F7F" w:themeColor="text1" w:themeTint="80"/>
+        </w:tcBorders>
+      </w:tcPr>
+    </w:tblStylePr>
+    <w:tblStylePr w:type="lastCol">
+      <w:rPr>
+        <w:b/>
+        <w:bCs/>
+        <w:caps/>
+      </w:rPr>
+      <w:tblPr/>
+      <w:tcPr>
+        <w:tcBorders>
+          <w:left w:val="nil"/>
+        </w:tcBorders>
+      </w:tcPr>
+    </w:tblStylePr>
+    <w:tblStylePr w:type="band1Vert">
+      <w:tblPr/>
+      <w:tcPr>
+        <w:shd w:val="clear" w:color="auto" w:fill="F2F2F2" w:themeFill="background1" w:themeFillShade="F2"/>
+      </w:tcPr>
+    </w:tblStylePr>
+    <w:tblStylePr w:type="band1Horz">
+      <w:tblPr/>
+      <w:tcPr>
+        <w:shd w:val="clear" w:color="auto" w:fill="F2F2F2" w:themeFill="background1" w:themeFillShade="F2"/>
+      </w:tcPr>
+    </w:tblStylePr>
+    <w:tblStylePr w:type="neCell">
+      <w:tblPr/>
+      <w:tcPr>
+        <w:tcBorders>
+          <w:left w:val="nil"/>
+        </w:tcBorders>
+      </w:tcPr>
+    </w:tblStylePr>
+    <w:tblStylePr w:type="nwCell">
+      <w:tblPr/>
+      <w:tcPr>
+        <w:tcBorders>
+          <w:right w:val="nil"/>
+        </w:tcBorders>
+      </w:tcPr>
+    </w:tblStylePr>
+  </w:style>
+  <w:style w:type="table" w:styleId="TabelaSimples4">
+    <w:name w:val="Plain Table 4"/>
+    <w:basedOn w:val="Tabelanormal"/>
+    <w:uiPriority w:val="44"/>
+    <w:rsid w:val="005575E2"/>
+    <w:pPr>
+      <w:spacing w:after="0" w:line="240" w:lineRule="auto"/>
+    </w:pPr>
+    <w:tblPr>
+      <w:tblStyleRowBandSize w:val="1"/>
+      <w:tblStyleColBandSize w:val="1"/>
+    </w:tblPr>
+    <w:tblStylePr w:type="firstRow">
+      <w:rPr>
+        <w:b/>
+        <w:bCs/>
+      </w:rPr>
+    </w:tblStylePr>
+    <w:tblStylePr w:type="lastRow">
+      <w:rPr>
+        <w:b/>
+        <w:bCs/>
+      </w:rPr>
+    </w:tblStylePr>
+    <w:tblStylePr w:type="firstCol">
+      <w:rPr>
+        <w:b/>
+        <w:bCs/>
+      </w:rPr>
+    </w:tblStylePr>
+    <w:tblStylePr w:type="lastCol">
+      <w:rPr>
+        <w:b/>
+        <w:bCs/>
+      </w:rPr>
+    </w:tblStylePr>
+    <w:tblStylePr w:type="band1Vert">
+      <w:tblPr/>
+      <w:tcPr>
+        <w:shd w:val="clear" w:color="auto" w:fill="F2F2F2" w:themeFill="background1" w:themeFillShade="F2"/>
+      </w:tcPr>
+    </w:tblStylePr>
+    <w:tblStylePr w:type="band1Horz">
+      <w:tblPr/>
+      <w:tcPr>
+        <w:shd w:val="clear" w:color="auto" w:fill="F2F2F2" w:themeFill="background1" w:themeFillShade="F2"/>
+      </w:tcPr>
+    </w:tblStylePr>
+  </w:style>
+  <w:style w:type="table" w:styleId="TabelaSimples5">
+    <w:name w:val="Plain Table 5"/>
+    <w:basedOn w:val="Tabelanormal"/>
+    <w:uiPriority w:val="45"/>
+    <w:rsid w:val="005575E2"/>
+    <w:pPr>
+      <w:spacing w:after="0" w:line="240" w:lineRule="auto"/>
+    </w:pPr>
+    <w:tblPr>
+      <w:tblStyleRowBandSize w:val="1"/>
+      <w:tblStyleColBandSize w:val="1"/>
+    </w:tblPr>
+    <w:tblStylePr w:type="firstRow">
+      <w:rPr>
+        <w:rFonts w:asciiTheme="majorHAnsi" w:eastAsiaTheme="majorEastAsia" w:hAnsiTheme="majorHAnsi" w:cstheme="majorBidi"/>
+        <w:i/>
+        <w:iCs/>
+        <w:sz w:val="26"/>
+      </w:rPr>
+      <w:tblPr/>
+      <w:tcPr>
+        <w:tcBorders>
+          <w:bottom w:val="single" w:sz="4" w:space="0" w:color="7F7F7F" w:themeColor="text1" w:themeTint="80"/>
+        </w:tcBorders>
+        <w:shd w:val="clear" w:color="auto" w:fill="FFFFFF" w:themeFill="background1"/>
+      </w:tcPr>
+    </w:tblStylePr>
+    <w:tblStylePr w:type="lastRow">
+      <w:rPr>
+        <w:rFonts w:asciiTheme="majorHAnsi" w:eastAsiaTheme="majorEastAsia" w:hAnsiTheme="majorHAnsi" w:cstheme="majorBidi"/>
+        <w:i/>
+        <w:iCs/>
+        <w:sz w:val="26"/>
+      </w:rPr>
+      <w:tblPr/>
+      <w:tcPr>
+        <w:tcBorders>
+          <w:top w:val="single" w:sz="4" w:space="0" w:color="7F7F7F" w:themeColor="text1" w:themeTint="80"/>
+        </w:tcBorders>
+        <w:shd w:val="clear" w:color="auto" w:fill="FFFFFF" w:themeFill="background1"/>
+      </w:tcPr>
+    </w:tblStylePr>
+    <w:tblStylePr w:type="firstCol">
+      <w:pPr>
+        <w:jc w:val="right"/>
+      </w:pPr>
+      <w:rPr>
+        <w:rFonts w:asciiTheme="majorHAnsi" w:eastAsiaTheme="majorEastAsia" w:hAnsiTheme="majorHAnsi" w:cstheme="majorBidi"/>
+        <w:i/>
+        <w:iCs/>
+        <w:sz w:val="26"/>
+      </w:rPr>
+      <w:tblPr/>
+      <w:tcPr>
+        <w:tcBorders>
+          <w:right w:val="single" w:sz="4" w:space="0" w:color="7F7F7F" w:themeColor="text1" w:themeTint="80"/>
+        </w:tcBorders>
+        <w:shd w:val="clear" w:color="auto" w:fill="FFFFFF" w:themeFill="background1"/>
+      </w:tcPr>
+    </w:tblStylePr>
+    <w:tblStylePr w:type="lastCol">
+      <w:rPr>
+        <w:rFonts w:asciiTheme="majorHAnsi" w:eastAsiaTheme="majorEastAsia" w:hAnsiTheme="majorHAnsi" w:cstheme="majorBidi"/>
+        <w:i/>
+        <w:iCs/>
+        <w:sz w:val="26"/>
+      </w:rPr>
+      <w:tblPr/>
+      <w:tcPr>
+        <w:tcBorders>
+          <w:left w:val="single" w:sz="4" w:space="0" w:color="7F7F7F" w:themeColor="text1" w:themeTint="80"/>
+        </w:tcBorders>
+        <w:shd w:val="clear" w:color="auto" w:fill="FFFFFF" w:themeFill="background1"/>
+      </w:tcPr>
+    </w:tblStylePr>
+    <w:tblStylePr w:type="band1Vert">
+      <w:tblPr/>
+      <w:tcPr>
+        <w:shd w:val="clear" w:color="auto" w:fill="F2F2F2" w:themeFill="background1" w:themeFillShade="F2"/>
+      </w:tcPr>
+    </w:tblStylePr>
+    <w:tblStylePr w:type="band1Horz">
+      <w:tblPr/>
+      <w:tcPr>
+        <w:shd w:val="clear" w:color="auto" w:fill="F2F2F2" w:themeFill="background1" w:themeFillShade="F2"/>
+      </w:tcPr>
+    </w:tblStylePr>
+    <w:tblStylePr w:type="neCell">
+      <w:tblPr/>
+      <w:tcPr>
+        <w:tcBorders>
+          <w:left w:val="nil"/>
+        </w:tcBorders>
+      </w:tcPr>
+    </w:tblStylePr>
+    <w:tblStylePr w:type="nwCell">
+      <w:tblPr/>
+      <w:tcPr>
+        <w:tcBorders>
+          <w:right w:val="nil"/>
+        </w:tcBorders>
+      </w:tcPr>
+    </w:tblStylePr>
+    <w:tblStylePr w:type="seCell">
+      <w:tblPr/>
+      <w:tcPr>
+        <w:tcBorders>
+          <w:left w:val="nil"/>
+        </w:tcBorders>
+      </w:tcPr>
+    </w:tblStylePr>
+    <w:tblStylePr w:type="swCell">
+      <w:tblPr/>
+      <w:tcPr>
+        <w:tcBorders>
+          <w:right w:val="nil"/>
+        </w:tcBorders>
+      </w:tcPr>
+    </w:tblStylePr>
+  </w:style>
+  <w:style w:type="table" w:styleId="TabeladeGrade2">
+    <w:name w:val="Grid Table 2"/>
+    <w:basedOn w:val="Tabelanormal"/>
+    <w:uiPriority w:val="47"/>
+    <w:rsid w:val="005575E2"/>
+    <w:pPr>
+      <w:spacing w:after="0" w:line="240" w:lineRule="auto"/>
+    </w:pPr>
+    <w:tblPr>
+      <w:tblStyleRowBandSize w:val="1"/>
+      <w:tblStyleColBandSize w:val="1"/>
+      <w:tblBorders>
+        <w:top w:val="single" w:sz="2" w:space="0" w:color="666666" w:themeColor="text1" w:themeTint="99"/>
+        <w:bottom w:val="single" w:sz="2" w:space="0" w:color="666666" w:themeColor="text1" w:themeTint="99"/>
+        <w:insideH w:val="single" w:sz="2" w:space="0" w:color="666666" w:themeColor="text1" w:themeTint="99"/>
+        <w:insideV w:val="single" w:sz="2" w:space="0" w:color="666666" w:themeColor="text1" w:themeTint="99"/>
+      </w:tblBorders>
+    </w:tblPr>
+    <w:tblStylePr w:type="firstRow">
+      <w:rPr>
+        <w:b/>
+        <w:bCs/>
+      </w:rPr>
+      <w:tblPr/>
+      <w:tcPr>
+        <w:tcBorders>
+          <w:top w:val="nil"/>
+          <w:bottom w:val="single" w:sz="12" w:space="0" w:color="666666" w:themeColor="text1" w:themeTint="99"/>
+          <w:insideH w:val="nil"/>
+          <w:insideV w:val="nil"/>
+        </w:tcBorders>
+        <w:shd w:val="clear" w:color="auto" w:fill="FFFFFF" w:themeFill="background1"/>
+      </w:tcPr>
+    </w:tblStylePr>
+    <w:tblStylePr w:type="lastRow">
+      <w:rPr>
+        <w:b/>
+        <w:bCs/>
+      </w:rPr>
+      <w:tblPr/>
+      <w:tcPr>
+        <w:tcBorders>
+          <w:top w:val="double" w:sz="2" w:space="0" w:color="666666" w:themeColor="text1" w:themeTint="99"/>
+          <w:bottom w:val="nil"/>
+          <w:insideH w:val="nil"/>
+          <w:insideV w:val="nil"/>
+        </w:tcBorders>
+        <w:shd w:val="clear" w:color="auto" w:fill="FFFFFF" w:themeFill="background1"/>
+      </w:tcPr>
+    </w:tblStylePr>
+    <w:tblStylePr w:type="firstCol">
+      <w:rPr>
+        <w:b/>
+        <w:bCs/>
+      </w:rPr>
+    </w:tblStylePr>
+    <w:tblStylePr w:type="lastCol">
+      <w:rPr>
+        <w:b/>
+        <w:bCs/>
+      </w:rPr>
+    </w:tblStylePr>
+    <w:tblStylePr w:type="band1Vert">
+      <w:tblPr/>
+      <w:tcPr>
+        <w:shd w:val="clear" w:color="auto" w:fill="CCCCCC" w:themeFill="text1" w:themeFillTint="33"/>
+      </w:tcPr>
+    </w:tblStylePr>
+    <w:tblStylePr w:type="band1Horz">
+      <w:tblPr/>
+      <w:tcPr>
+        <w:shd w:val="clear" w:color="auto" w:fill="CCCCCC" w:themeFill="text1" w:themeFillTint="33"/>
+      </w:tcPr>
+    </w:tblStylePr>
+  </w:style>
 </w:styles>
 </file>
 
@@ -5319,4 +5772,16 @@
     </a:ext>
   </a:extLst>
 </a:theme>
+</file>
+
+<file path=customXml/item1.xml><?xml version="1.0" encoding="utf-8"?>
+<b:Sources xmlns:b="http://schemas.openxmlformats.org/officeDocument/2006/bibliography" xmlns="http://schemas.openxmlformats.org/officeDocument/2006/bibliography" SelectedStyle="\APASixthEditionOfficeOnline.xsl" StyleName="APA" Version="6"/>
+</file>
+
+<file path=customXml/itemProps1.xml><?xml version="1.0" encoding="utf-8"?>
+<ds:datastoreItem xmlns:ds="http://schemas.openxmlformats.org/officeDocument/2006/customXml" ds:itemID="{400B3C4B-0383-4D80-81B5-D8272BDC974F}">
+  <ds:schemaRefs>
+    <ds:schemaRef ds:uri="http://schemas.openxmlformats.org/officeDocument/2006/bibliography"/>
+  </ds:schemaRefs>
+</ds:datastoreItem>
 </file>
</xml_diff>